<commit_message>
first details in the project plan
</commit_message>
<xml_diff>
--- a/Project Plan.docx
+++ b/Project Plan.docx
@@ -1,6 +1,6 @@
 
 <file path=word/document.xml><?xml version="1.0" encoding="utf-8"?>
-<w:document xmlns:wpc="http://schemas.microsoft.com/office/word/2010/wordprocessingCanvas" xmlns:cx="http://schemas.microsoft.com/office/drawing/2014/chartex" xmlns:cx1="http://schemas.microsoft.com/office/drawing/2015/9/8/chartex" xmlns:mc="http://schemas.openxmlformats.org/markup-compatibility/2006" xmlns:o="urn:schemas-microsoft-com:office:office" xmlns:r="http://schemas.openxmlformats.org/officeDocument/2006/relationships" xmlns:m="http://schemas.openxmlformats.org/officeDocument/2006/math" xmlns:v="urn:schemas-microsoft-com:vml" xmlns:wp14="http://schemas.microsoft.com/office/word/2010/wordprocessingDrawing" xmlns:wp="http://schemas.openxmlformats.org/drawingml/2006/wordprocessingDrawing" xmlns:w10="urn:schemas-microsoft-com:office:word" xmlns:w="http://schemas.openxmlformats.org/wordprocessingml/2006/main" xmlns:w14="http://schemas.microsoft.com/office/word/2010/wordml" xmlns:w15="http://schemas.microsoft.com/office/word/2012/wordml" xmlns:w16se="http://schemas.microsoft.com/office/word/2015/wordml/symex" xmlns:wpg="http://schemas.microsoft.com/office/word/2010/wordprocessingGroup" xmlns:wpi="http://schemas.microsoft.com/office/word/2010/wordprocessingInk" xmlns:wne="http://schemas.microsoft.com/office/word/2006/wordml" xmlns:wps="http://schemas.microsoft.com/office/word/2010/wordprocessingShape" mc:Ignorable="w14 w15 w16se wp14">
+<w:document xmlns:wpc="http://schemas.microsoft.com/office/word/2010/wordprocessingCanvas" xmlns:mc="http://schemas.openxmlformats.org/markup-compatibility/2006" xmlns:o="urn:schemas-microsoft-com:office:office" xmlns:r="http://schemas.openxmlformats.org/officeDocument/2006/relationships" xmlns:m="http://schemas.openxmlformats.org/officeDocument/2006/math" xmlns:v="urn:schemas-microsoft-com:vml" xmlns:wp14="http://schemas.microsoft.com/office/word/2010/wordprocessingDrawing" xmlns:wp="http://schemas.openxmlformats.org/drawingml/2006/wordprocessingDrawing" xmlns:w10="urn:schemas-microsoft-com:office:word" xmlns:w="http://schemas.openxmlformats.org/wordprocessingml/2006/main" xmlns:w14="http://schemas.microsoft.com/office/word/2010/wordml" xmlns:w15="http://schemas.microsoft.com/office/word/2012/wordml" xmlns:wpg="http://schemas.microsoft.com/office/word/2010/wordprocessingGroup" xmlns:wpi="http://schemas.microsoft.com/office/word/2010/wordprocessingInk" xmlns:wne="http://schemas.microsoft.com/office/word/2006/wordml" xmlns:wps="http://schemas.microsoft.com/office/word/2010/wordprocessingShape" mc:Ignorable="w14 w15 wp14">
   <w:body>
     <w:p>
       <w:pPr>
@@ -724,13 +724,29 @@
       </w:r>
     </w:p>
     <w:p>
-      <w:pPr>
-        <w:jc w:val="both"/>
-        <w:rPr>
-          <w:i/>
-        </w:rPr>
-      </w:pPr>
-    </w:p>
+      <w:bookmarkStart w:id="1" w:name="_GoBack"/>
+      <w:r>
+        <w:t xml:space="preserve">The "Victoria State Accident Data Analysis and Visualization Tool" is a project aimed at developing a user-friendly software application for </w:t>
+      </w:r>
+      <w:proofErr w:type="spellStart"/>
+      <w:r>
+        <w:t>analyzing</w:t>
+      </w:r>
+      <w:proofErr w:type="spellEnd"/>
+      <w:r>
+        <w:t xml:space="preserve"> and visualizing accident data in the Victoria state of Australia. The project leverages the available dataset from </w:t>
+      </w:r>
+      <w:proofErr w:type="spellStart"/>
+      <w:r>
+        <w:t>Kaggle</w:t>
+      </w:r>
+      <w:proofErr w:type="spellEnd"/>
+      <w:r>
+        <w:t xml:space="preserve"> containing information about accidents, their types, causes, and other relevant details. The goal of this tool is to provide users with insights into accident trends, factors contributing to accidents, and patterns related to accidents in the specified time periods.</w:t>
+      </w:r>
+    </w:p>
+    <w:bookmarkEnd w:id="1"/>
+    <w:p/>
     <w:p>
       <w:pPr>
         <w:pStyle w:val="Heading2"/>
@@ -739,11 +755,16 @@
           <w:numId w:val="2"/>
         </w:numPr>
       </w:pPr>
-      <w:bookmarkStart w:id="1" w:name="_Toc46748289"/>
+      <w:bookmarkStart w:id="2" w:name="_Toc46748289"/>
       <w:r>
         <w:t>Scope</w:t>
       </w:r>
-      <w:bookmarkEnd w:id="1"/>
+      <w:bookmarkEnd w:id="2"/>
+    </w:p>
+    <w:p>
+      <w:r>
+        <w:t>The scope of this project encompasses the design and implementation of a data analysis and visualization tool. The tool will allow users to interact with the accident dataset and perform various analyses and visualizations. Users will be able to select specific time periods, accident types, and other parameters to retrieve meaningful insights from the data. The tool will also offer an additional analysis feature to explore trends related to alcohol's impact on accidents.</w:t>
+      </w:r>
     </w:p>
     <w:p/>
     <w:p>
@@ -754,11 +775,72 @@
           <w:numId w:val="2"/>
         </w:numPr>
       </w:pPr>
-      <w:bookmarkStart w:id="2" w:name="_Toc46748290"/>
+      <w:bookmarkStart w:id="3" w:name="_Toc46748290"/>
       <w:r>
         <w:t>Document contents</w:t>
       </w:r>
-      <w:bookmarkEnd w:id="2"/>
+      <w:bookmarkEnd w:id="3"/>
+    </w:p>
+    <w:p>
+      <w:r>
+        <w:t>This document serves as the project plan for the Victoria State Accident Data Analysis and Visualization Tool. It outlines the tasks, timeline, and deliverables for the project's design and implementation stages. The project plan is organized as follows:</w:t>
+      </w:r>
+    </w:p>
+    <w:p>
+      <w:r>
+        <w:t>Section 2: Work-Breakdown Structure (WBS)</w:t>
+      </w:r>
+    </w:p>
+    <w:p>
+      <w:r>
+        <w:t>- Section 3: Activity Definition and Estimation</w:t>
+      </w:r>
+    </w:p>
+    <w:p>
+      <w:r>
+        <w:t xml:space="preserve">- Section 4: Gantt </w:t>
+      </w:r>
+      <w:proofErr w:type="gramStart"/>
+      <w:r>
+        <w:t>Chart</w:t>
+      </w:r>
+      <w:proofErr w:type="gramEnd"/>
+    </w:p>
+    <w:p>
+      <w:r>
+        <w:t>- Section 5: Git Log</w:t>
+      </w:r>
+    </w:p>
+    <w:p>
+      <w:r>
+        <w:t>- Section 6: Other Supporting Documents</w:t>
+      </w:r>
+    </w:p>
+    <w:p>
+      <w:r>
+        <w:t>- Section 7: Conclusion</w:t>
+      </w:r>
+    </w:p>
+    <w:p/>
+    <w:p>
+      <w:r>
+        <w:t xml:space="preserve">This project plan will guide the project team throughout the development process, ensuring tasks are properly defined, estimated, and tracked. Regular updates will be made to the Gantt chart and Git log to reflect the progress made and adjustments to the timeline. The ultimate goal is to deliver a robust and user-friendly data analysis tool that </w:t>
+      </w:r>
+      <w:proofErr w:type="spellStart"/>
+      <w:r>
+        <w:t>fulfills</w:t>
+      </w:r>
+      <w:proofErr w:type="spellEnd"/>
+      <w:r>
+        <w:t xml:space="preserve"> the requirements outlined in the Software Design Document.</w:t>
+      </w:r>
+    </w:p>
+    <w:p/>
+    <w:p>
+      <w:r>
+        <w:lastRenderedPageBreak/>
+        <w:t>The subsequent sections of this document provide detailed information about the various aspects of the project plan, including task breakdown, time estimation, and the overall timeline for project completion.</w:t>
+      </w:r>
     </w:p>
     <w:p>
       <w:pPr>
@@ -804,12 +886,241 @@
           <w:numId w:val="2"/>
         </w:numPr>
       </w:pPr>
-      <w:bookmarkStart w:id="3" w:name="_Toc46748291"/>
+      <w:bookmarkStart w:id="4" w:name="_Toc46748291"/>
       <w:r>
         <w:lastRenderedPageBreak/>
         <w:t>Work Breakdown Structure</w:t>
       </w:r>
-      <w:bookmarkEnd w:id="3"/>
+      <w:bookmarkEnd w:id="4"/>
+    </w:p>
+    <w:p/>
+    <w:p>
+      <w:r>
+        <w:t>1. Project Initiation</w:t>
+      </w:r>
+    </w:p>
+    <w:p>
+      <w:r>
+        <w:t xml:space="preserve">   1.1 Understand Dataset</w:t>
+      </w:r>
+    </w:p>
+    <w:p>
+      <w:r>
+        <w:t xml:space="preserve">   1.2 Define Project Goals and Scope</w:t>
+      </w:r>
+    </w:p>
+    <w:p>
+      <w:r>
+        <w:t xml:space="preserve">   1.3 Form Project Team</w:t>
+      </w:r>
+    </w:p>
+    <w:p/>
+    <w:p>
+      <w:r>
+        <w:t>2. Requirements and Analysis</w:t>
+      </w:r>
+    </w:p>
+    <w:p>
+      <w:r>
+        <w:t xml:space="preserve">   2.1 Gather Dataset Details</w:t>
+      </w:r>
+    </w:p>
+    <w:p>
+      <w:r>
+        <w:t xml:space="preserve">   2.2 Identify Analysis and Visualization Needs</w:t>
+      </w:r>
+    </w:p>
+    <w:p>
+      <w:r>
+        <w:t xml:space="preserve">   2.3 Define Functional and Non-functional Requirements</w:t>
+      </w:r>
+    </w:p>
+    <w:p/>
+    <w:p>
+      <w:r>
+        <w:t>3. User Interface Design</w:t>
+      </w:r>
+    </w:p>
+    <w:p>
+      <w:r>
+        <w:t xml:space="preserve">   3.1 Create Wireframes for User Interface</w:t>
+      </w:r>
+    </w:p>
+    <w:p>
+      <w:r>
+        <w:t xml:space="preserve">   3.2 Design User Interaction Flow</w:t>
+      </w:r>
+    </w:p>
+    <w:p>
+      <w:r>
+        <w:t xml:space="preserve">   3.3 Define UI Components and Layout</w:t>
+      </w:r>
+    </w:p>
+    <w:p/>
+    <w:p>
+      <w:r>
+        <w:t>4. Software Architecture</w:t>
+      </w:r>
+    </w:p>
+    <w:p>
+      <w:r>
+        <w:t xml:space="preserve">   4.1 Select Programming Language and Framework</w:t>
+      </w:r>
+    </w:p>
+    <w:p>
+      <w:r>
+        <w:t xml:space="preserve">   4.2 Design System Components (Frontend, Backend)</w:t>
+      </w:r>
+    </w:p>
+    <w:p>
+      <w:r>
+        <w:t xml:space="preserve">   4.3 Define Data Storage and Retrieval Approach</w:t>
+      </w:r>
+    </w:p>
+    <w:p/>
+    <w:p>
+      <w:r>
+        <w:t>5. Implement Data Analysis Features</w:t>
+      </w:r>
+    </w:p>
+    <w:p>
+      <w:r>
+        <w:t xml:space="preserve">   5.1 Develop Accident Information Display</w:t>
+      </w:r>
+    </w:p>
+    <w:p>
+      <w:r>
+        <w:t xml:space="preserve">   5.2 Implement Accidents by Hour Chart</w:t>
+      </w:r>
+    </w:p>
+    <w:p>
+      <w:r>
+        <w:t xml:space="preserve">   5.3 Integrate Accident Filtering by Type</w:t>
+      </w:r>
+    </w:p>
+    <w:p>
+      <w:r>
+        <w:t xml:space="preserve">   5.4 Build Alcohol Impact Analysis</w:t>
+      </w:r>
+    </w:p>
+    <w:p/>
+    <w:p>
+      <w:r>
+        <w:lastRenderedPageBreak/>
+        <w:t>6. Additional Analysis Feature</w:t>
+      </w:r>
+    </w:p>
+    <w:p>
+      <w:r>
+        <w:t xml:space="preserve">   6.1 Design and Implement Custom Analysis Feature</w:t>
+      </w:r>
+    </w:p>
+    <w:p/>
+    <w:p>
+      <w:r>
+        <w:t>7. Testing and Quality Assurance</w:t>
+      </w:r>
+    </w:p>
+    <w:p>
+      <w:r>
+        <w:t xml:space="preserve">   7.1 Unit Testing for Individual Components</w:t>
+      </w:r>
+    </w:p>
+    <w:p>
+      <w:r>
+        <w:t xml:space="preserve">   7.2 Integration Testing of Modules</w:t>
+      </w:r>
+    </w:p>
+    <w:p>
+      <w:r>
+        <w:t xml:space="preserve">   7.3 User Acceptance Testing</w:t>
+      </w:r>
+    </w:p>
+    <w:p/>
+    <w:p>
+      <w:r>
+        <w:t>8. Documentation</w:t>
+      </w:r>
+    </w:p>
+    <w:p>
+      <w:r>
+        <w:t xml:space="preserve">   8.1 User Manual Preparation</w:t>
+      </w:r>
+    </w:p>
+    <w:p>
+      <w:r>
+        <w:t xml:space="preserve">   8.2 Software Design Document Update</w:t>
+      </w:r>
+    </w:p>
+    <w:p>
+      <w:r>
+        <w:t xml:space="preserve">   8.3 Testing Report Compilation</w:t>
+      </w:r>
+    </w:p>
+    <w:p/>
+    <w:p>
+      <w:r>
+        <w:t>9. Project Management</w:t>
+      </w:r>
+    </w:p>
+    <w:p>
+      <w:r>
+        <w:t xml:space="preserve">   9.1 Regular Team Meetings and Progress Updates</w:t>
+      </w:r>
+    </w:p>
+    <w:p>
+      <w:r>
+        <w:t xml:space="preserve">   9.2 Maintain Git Repository and Version Control</w:t>
+      </w:r>
+    </w:p>
+    <w:p/>
+    <w:p>
+      <w:r>
+        <w:t>10. Project Review and Finalization</w:t>
+      </w:r>
+    </w:p>
+    <w:p>
+      <w:r>
+        <w:t xml:space="preserve">    10.1 Review Project Deliverables</w:t>
+      </w:r>
+    </w:p>
+    <w:p>
+      <w:r>
+        <w:t xml:space="preserve">    10.2 Refine User Interface and Functionality</w:t>
+      </w:r>
+    </w:p>
+    <w:p>
+      <w:r>
+        <w:t xml:space="preserve">    10.3 Final Testing and Bug Fixing</w:t>
+      </w:r>
+    </w:p>
+    <w:p/>
+    <w:p>
+      <w:r>
+        <w:t>11. Submission Preparation</w:t>
+      </w:r>
+    </w:p>
+    <w:p>
+      <w:r>
+        <w:t xml:space="preserve">    11.1 Compile Required Documents</w:t>
+      </w:r>
+    </w:p>
+    <w:p>
+      <w:r>
+        <w:t xml:space="preserve">    11.2 Review and Ensure Completion</w:t>
+      </w:r>
+    </w:p>
+    <w:p/>
+    <w:p>
+      <w:r>
+        <w:t>12. Project Submission</w:t>
+      </w:r>
+    </w:p>
+    <w:p/>
+    <w:p>
+      <w:r>
+        <w:t>Note: Each subtask can be further broken down into detailed steps, and the hierarchy can be adjusted as needed. This WBS outlines the major tasks involved in the project, covering scope-related activities. The subsequent "Activity Definition" section will provide more detailed time-related breakdowns.</w:t>
+      </w:r>
     </w:p>
     <w:p/>
     <w:p>
@@ -839,8 +1150,17 @@
           <w:i/>
           <w:color w:val="FF0000"/>
         </w:rPr>
-        <w:t xml:space="preserve"> your activity definition and those activities should then be scheduled in the Gantt Chart</w:t>
-      </w:r>
+        <w:t xml:space="preserve"> your activity definition and those activities should then be scheduled in the Gantt </w:t>
+      </w:r>
+      <w:proofErr w:type="gramStart"/>
+      <w:r>
+        <w:rPr>
+          <w:i/>
+          <w:color w:val="FF0000"/>
+        </w:rPr>
+        <w:t>Chart</w:t>
+      </w:r>
+      <w:proofErr w:type="gramEnd"/>
       <w:r>
         <w:rPr>
           <w:i/>
@@ -929,8 +1249,6 @@
         </w:rPr>
         <w:t>Activity Definition</w:t>
       </w:r>
-      <w:bookmarkStart w:id="4" w:name="_GoBack"/>
-      <w:bookmarkEnd w:id="4"/>
     </w:p>
     <w:p>
       <w:pPr>
@@ -960,6 +1278,7 @@
         <w:br w:type="page"/>
       </w:r>
     </w:p>
+    <w:p/>
     <w:p>
       <w:pPr>
         <w:pStyle w:val="Heading1"/>
@@ -970,7 +1289,6 @@
       </w:pPr>
       <w:bookmarkStart w:id="5" w:name="_Toc46748292"/>
       <w:r>
-        <w:lastRenderedPageBreak/>
         <w:t>Activity Definition</w:t>
       </w:r>
       <w:r>
@@ -1036,9 +1354,14 @@
       <w:bookmarkStart w:id="6" w:name="_Toc46748293"/>
       <w:r>
         <w:lastRenderedPageBreak/>
-        <w:t>Gantt Chart</w:t>
+        <w:t xml:space="preserve">Gantt </w:t>
+      </w:r>
+      <w:proofErr w:type="gramStart"/>
+      <w:r>
+        <w:t>Chart</w:t>
       </w:r>
       <w:bookmarkEnd w:id="6"/>
+      <w:proofErr w:type="gramEnd"/>
     </w:p>
     <w:p>
       <w:pPr>
@@ -1080,7 +1403,7 @@
 </file>
 
 <file path=word/numbering.xml><?xml version="1.0" encoding="utf-8"?>
-<w:numbering xmlns:wpc="http://schemas.microsoft.com/office/word/2010/wordprocessingCanvas" xmlns:cx="http://schemas.microsoft.com/office/drawing/2014/chartex" xmlns:cx1="http://schemas.microsoft.com/office/drawing/2015/9/8/chartex" xmlns:mc="http://schemas.openxmlformats.org/markup-compatibility/2006" xmlns:o="urn:schemas-microsoft-com:office:office" xmlns:r="http://schemas.openxmlformats.org/officeDocument/2006/relationships" xmlns:m="http://schemas.openxmlformats.org/officeDocument/2006/math" xmlns:v="urn:schemas-microsoft-com:vml" xmlns:wp14="http://schemas.microsoft.com/office/word/2010/wordprocessingDrawing" xmlns:wp="http://schemas.openxmlformats.org/drawingml/2006/wordprocessingDrawing" xmlns:w10="urn:schemas-microsoft-com:office:word" xmlns:w="http://schemas.openxmlformats.org/wordprocessingml/2006/main" xmlns:w14="http://schemas.microsoft.com/office/word/2010/wordml" xmlns:w15="http://schemas.microsoft.com/office/word/2012/wordml" xmlns:w16se="http://schemas.microsoft.com/office/word/2015/wordml/symex" xmlns:wpg="http://schemas.microsoft.com/office/word/2010/wordprocessingGroup" xmlns:wpi="http://schemas.microsoft.com/office/word/2010/wordprocessingInk" xmlns:wne="http://schemas.microsoft.com/office/word/2006/wordml" xmlns:wps="http://schemas.microsoft.com/office/word/2010/wordprocessingShape" mc:Ignorable="w14 w15 w16se wp14">
+<w:numbering xmlns:wpc="http://schemas.microsoft.com/office/word/2010/wordprocessingCanvas" xmlns:mc="http://schemas.openxmlformats.org/markup-compatibility/2006" xmlns:o="urn:schemas-microsoft-com:office:office" xmlns:r="http://schemas.openxmlformats.org/officeDocument/2006/relationships" xmlns:m="http://schemas.openxmlformats.org/officeDocument/2006/math" xmlns:v="urn:schemas-microsoft-com:vml" xmlns:wp14="http://schemas.microsoft.com/office/word/2010/wordprocessingDrawing" xmlns:wp="http://schemas.openxmlformats.org/drawingml/2006/wordprocessingDrawing" xmlns:w10="urn:schemas-microsoft-com:office:word" xmlns:w="http://schemas.openxmlformats.org/wordprocessingml/2006/main" xmlns:w14="http://schemas.microsoft.com/office/word/2010/wordml" xmlns:w15="http://schemas.microsoft.com/office/word/2012/wordml" xmlns:wpg="http://schemas.microsoft.com/office/word/2010/wordprocessingGroup" xmlns:wpi="http://schemas.microsoft.com/office/word/2010/wordprocessingInk" xmlns:wne="http://schemas.microsoft.com/office/word/2006/wordml" xmlns:wps="http://schemas.microsoft.com/office/word/2010/wordprocessingShape" mc:Ignorable="w14 w15 wp14">
   <w:abstractNum w:abstractNumId="0" w15:restartNumberingAfterBreak="0">
     <w:nsid w:val="375D36C8"/>
     <w:multiLevelType w:val="multilevel"/>
@@ -1317,7 +1640,7 @@
 </file>
 
 <file path=word/styles.xml><?xml version="1.0" encoding="utf-8"?>
-<w:styles xmlns:mc="http://schemas.openxmlformats.org/markup-compatibility/2006" xmlns:r="http://schemas.openxmlformats.org/officeDocument/2006/relationships" xmlns:w="http://schemas.openxmlformats.org/wordprocessingml/2006/main" xmlns:w14="http://schemas.microsoft.com/office/word/2010/wordml" xmlns:w15="http://schemas.microsoft.com/office/word/2012/wordml" xmlns:w16se="http://schemas.microsoft.com/office/word/2015/wordml/symex" mc:Ignorable="w14 w15 w16se">
+<w:styles xmlns:mc="http://schemas.openxmlformats.org/markup-compatibility/2006" xmlns:r="http://schemas.openxmlformats.org/officeDocument/2006/relationships" xmlns:w="http://schemas.openxmlformats.org/wordprocessingml/2006/main" xmlns:w14="http://schemas.microsoft.com/office/word/2010/wordml" xmlns:w15="http://schemas.microsoft.com/office/word/2012/wordml" mc:Ignorable="w14 w15">
   <w:docDefaults>
     <w:rPrDefault>
       <w:rPr>
@@ -2677,7 +3000,7 @@
 </file>
 
 <file path=customXml/itemProps1.xml><?xml version="1.0" encoding="utf-8"?>
-<ds:datastoreItem xmlns:ds="http://schemas.openxmlformats.org/officeDocument/2006/customXml" ds:itemID="{1CD9DBBF-94B9-47CE-A844-CE3740091715}">
+<ds:datastoreItem xmlns:ds="http://schemas.openxmlformats.org/officeDocument/2006/customXml" ds:itemID="{15E4437A-6208-43A6-B45D-B89547762AD1}">
   <ds:schemaRefs>
     <ds:schemaRef ds:uri="http://schemas.openxmlformats.org/officeDocument/2006/bibliography"/>
   </ds:schemaRefs>

</xml_diff>

<commit_message>
adding more details in Introduction part
</commit_message>
<xml_diff>
--- a/Project Plan.docx
+++ b/Project Plan.docx
@@ -720,32 +720,33 @@
         </w:numPr>
       </w:pPr>
       <w:r>
+        <w:t xml:space="preserve">Problem </w:t>
+      </w:r>
+      <w:r>
         <w:t>Background</w:t>
       </w:r>
     </w:p>
     <w:p>
-      <w:bookmarkStart w:id="1" w:name="_GoBack"/>
-      <w:r>
-        <w:t xml:space="preserve">The "Victoria State Accident Data Analysis and Visualization Tool" is a project aimed at developing a user-friendly software application for </w:t>
-      </w:r>
-      <w:proofErr w:type="spellStart"/>
-      <w:r>
-        <w:t>analyzing</w:t>
-      </w:r>
-      <w:proofErr w:type="spellEnd"/>
-      <w:r>
-        <w:t xml:space="preserve"> and visualizing accident data in the Victoria state of Australia. The project leverages the available dataset from </w:t>
-      </w:r>
-      <w:proofErr w:type="spellStart"/>
-      <w:r>
-        <w:t>Kaggle</w:t>
-      </w:r>
-      <w:proofErr w:type="spellEnd"/>
-      <w:r>
-        <w:t xml:space="preserve"> containing information about accidents, their types, causes, and other relevant details. The goal of this tool is to provide users with insights into accident trends, factors contributing to accidents, and patterns related to accidents in the specified time periods.</w:t>
-      </w:r>
-    </w:p>
-    <w:bookmarkEnd w:id="1"/>
+      <w:pPr>
+        <w:pStyle w:val="ListParagraph"/>
+        <w:ind w:left="432"/>
+      </w:pPr>
+      <w:r>
+        <w:t xml:space="preserve">Alright, so the deal is that Sydney's Airbnb scene has been booming, and it's like one of the top cities for Airbnb stuff globally. You know, people listing their places, </w:t>
+      </w:r>
+      <w:r>
+        <w:t>travellers</w:t>
+      </w:r>
+      <w:r>
+        <w:t xml:space="preserve"> finding cool spots to crash. But there's this dataset called the Sydney Airbnb Dataset, and it's a goldmine of info about all this activity. So, our project is about digging into this dataset to understand how Airbnb is affecting different </w:t>
+      </w:r>
+      <w:r>
+        <w:t>neighbourhoods</w:t>
+      </w:r>
+      <w:r>
+        <w:t xml:space="preserve"> in Sydney.</w:t>
+      </w:r>
+    </w:p>
     <w:p/>
     <w:p>
       <w:pPr>
@@ -755,15 +756,37 @@
           <w:numId w:val="2"/>
         </w:numPr>
       </w:pPr>
-      <w:bookmarkStart w:id="2" w:name="_Toc46748289"/>
+      <w:bookmarkStart w:id="1" w:name="_Toc46748289"/>
       <w:r>
         <w:t>Scope</w:t>
       </w:r>
-      <w:bookmarkEnd w:id="2"/>
-    </w:p>
-    <w:p>
-      <w:r>
-        <w:t>The scope of this project encompasses the design and implementation of a data analysis and visualization tool. The tool will allow users to interact with the accident dataset and perform various analyses and visualizations. Users will be able to select specific time periods, accident types, and other parameters to retrieve meaningful insights from the data. The tool will also offer an additional analysis feature to explore trends related to alcohol's impact on accidents.</w:t>
+      <w:bookmarkEnd w:id="1"/>
+    </w:p>
+    <w:p>
+      <w:pPr>
+        <w:pStyle w:val="ListParagraph"/>
+        <w:ind w:left="432"/>
+      </w:pPr>
+      <w:r>
+        <w:t xml:space="preserve">Our project is not </w:t>
+      </w:r>
+      <w:r>
+        <w:t>going to</w:t>
+      </w:r>
+      <w:r>
+        <w:t xml:space="preserve"> cover everything under the sun about Airbnb. We're not building a whole new Airbnb site or anything like that. Instead, we're creating a tool, like software, that lets people easily </w:t>
+      </w:r>
+      <w:r>
+        <w:t>analyse</w:t>
+      </w:r>
+      <w:r>
+        <w:t xml:space="preserve"> and visualize data from this Sydney Airbnb dataset. We're focusing on specific tasks related to data analysis, like figuring out vibes in different </w:t>
+      </w:r>
+      <w:r>
+        <w:t>neighbourhoods</w:t>
+      </w:r>
+      <w:r>
+        <w:t xml:space="preserve"> and spotting trends.</w:t>
       </w:r>
     </w:p>
     <w:p/>
@@ -775,62 +798,68 @@
           <w:numId w:val="2"/>
         </w:numPr>
       </w:pPr>
-      <w:bookmarkStart w:id="3" w:name="_Toc46748290"/>
+      <w:bookmarkStart w:id="2" w:name="_Toc46748290"/>
       <w:r>
         <w:t>Document contents</w:t>
       </w:r>
+      <w:bookmarkEnd w:id="2"/>
+    </w:p>
+    <w:p>
+      <w:r>
+        <w:t xml:space="preserve">This document serves as the project plan for the </w:t>
+      </w:r>
+      <w:r>
+        <w:t xml:space="preserve">Sydney Airbnb Dataset </w:t>
+      </w:r>
+      <w:r>
+        <w:t>Tool. It outlines the tasks, timeline, and deliverables for the project's design and implementation stages. The project plan is organized as follows:</w:t>
+      </w:r>
+    </w:p>
+    <w:p>
+      <w:r>
+        <w:t>Section 2: Work-Breakdown Structure (WBS)</w:t>
+      </w:r>
+    </w:p>
+    <w:p>
+      <w:r>
+        <w:t>- Section 3: Activity Definition and Estimation</w:t>
+      </w:r>
+    </w:p>
+    <w:p>
+      <w:r>
+        <w:t xml:space="preserve">- Section 4: Gantt </w:t>
+      </w:r>
+      <w:proofErr w:type="gramStart"/>
+      <w:r>
+        <w:t>Chart</w:t>
+      </w:r>
+      <w:proofErr w:type="gramEnd"/>
+    </w:p>
+    <w:p>
+      <w:r>
+        <w:t>- Section 5: Git Log</w:t>
+      </w:r>
+    </w:p>
+    <w:p>
+      <w:r>
+        <w:t>- Section 6: Other Supporting Documents</w:t>
+      </w:r>
+    </w:p>
+    <w:p>
+      <w:r>
+        <w:t>- Section 7: Conclusion</w:t>
+      </w:r>
+    </w:p>
+    <w:p/>
+    <w:p>
+      <w:r>
+        <w:t xml:space="preserve">This project plan will guide the project team throughout the development process, ensuring tasks are properly defined, estimated, and tracked. Regular updates will be made to the Gantt chart and Git log to reflect the progress made and adjustments to the timeline. The ultimate goal is to deliver a robust and user-friendly data analysis tool that </w:t>
+      </w:r>
+      <w:r>
+        <w:t>fulfils</w:t>
+      </w:r>
+      <w:bookmarkStart w:id="3" w:name="_GoBack"/>
       <w:bookmarkEnd w:id="3"/>
-    </w:p>
-    <w:p>
-      <w:r>
-        <w:t>This document serves as the project plan for the Victoria State Accident Data Analysis and Visualization Tool. It outlines the tasks, timeline, and deliverables for the project's design and implementation stages. The project plan is organized as follows:</w:t>
-      </w:r>
-    </w:p>
-    <w:p>
-      <w:r>
-        <w:t>Section 2: Work-Breakdown Structure (WBS)</w:t>
-      </w:r>
-    </w:p>
-    <w:p>
-      <w:r>
-        <w:t>- Section 3: Activity Definition and Estimation</w:t>
-      </w:r>
-    </w:p>
-    <w:p>
-      <w:r>
-        <w:t xml:space="preserve">- Section 4: Gantt </w:t>
-      </w:r>
-      <w:proofErr w:type="gramStart"/>
-      <w:r>
-        <w:t>Chart</w:t>
-      </w:r>
-      <w:proofErr w:type="gramEnd"/>
-    </w:p>
-    <w:p>
-      <w:r>
-        <w:t>- Section 5: Git Log</w:t>
-      </w:r>
-    </w:p>
-    <w:p>
-      <w:r>
-        <w:t>- Section 6: Other Supporting Documents</w:t>
-      </w:r>
-    </w:p>
-    <w:p>
-      <w:r>
-        <w:t>- Section 7: Conclusion</w:t>
-      </w:r>
-    </w:p>
-    <w:p/>
-    <w:p>
-      <w:r>
-        <w:t xml:space="preserve">This project plan will guide the project team throughout the development process, ensuring tasks are properly defined, estimated, and tracked. Regular updates will be made to the Gantt chart and Git log to reflect the progress made and adjustments to the timeline. The ultimate goal is to deliver a robust and user-friendly data analysis tool that </w:t>
-      </w:r>
-      <w:proofErr w:type="spellStart"/>
-      <w:r>
-        <w:t>fulfills</w:t>
-      </w:r>
-      <w:proofErr w:type="spellEnd"/>
       <w:r>
         <w:t xml:space="preserve"> the requirements outlined in the Software Design Document.</w:t>
       </w:r>
@@ -841,39 +870,6 @@
         <w:lastRenderedPageBreak/>
         <w:t>The subsequent sections of this document provide detailed information about the various aspects of the project plan, including task breakdown, time estimation, and the overall timeline for project completion.</w:t>
       </w:r>
-    </w:p>
-    <w:p>
-      <w:pPr>
-        <w:pStyle w:val="ListParagraph"/>
-        <w:ind w:left="857"/>
-      </w:pPr>
-    </w:p>
-    <w:p>
-      <w:pPr>
-        <w:pStyle w:val="ListParagraph"/>
-        <w:ind w:left="857"/>
-      </w:pPr>
-    </w:p>
-    <w:p>
-      <w:pPr>
-        <w:jc w:val="both"/>
-        <w:rPr>
-          <w:i/>
-          <w:color w:val="FF0000"/>
-        </w:rPr>
-      </w:pPr>
-      <w:r>
-        <w:rPr>
-          <w:i/>
-          <w:color w:val="FF0000"/>
-        </w:rPr>
-        <w:t xml:space="preserve">Include some background information about the problem, the scope and what this document will contain. </w:t>
-      </w:r>
-    </w:p>
-    <w:p/>
-    <w:p/>
-    <w:p/>
-    <w:p>
       <w:r>
         <w:br w:type="page"/>
       </w:r>
@@ -3000,7 +2996,7 @@
 </file>
 
 <file path=customXml/itemProps1.xml><?xml version="1.0" encoding="utf-8"?>
-<ds:datastoreItem xmlns:ds="http://schemas.openxmlformats.org/officeDocument/2006/customXml" ds:itemID="{15E4437A-6208-43A6-B45D-B89547762AD1}">
+<ds:datastoreItem xmlns:ds="http://schemas.openxmlformats.org/officeDocument/2006/customXml" ds:itemID="{84A22B8D-0967-4EAA-9414-784455724188}">
   <ds:schemaRefs>
     <ds:schemaRef ds:uri="http://schemas.openxmlformats.org/officeDocument/2006/bibliography"/>
   </ds:schemaRefs>

</xml_diff>

<commit_message>
Introduction & WBS is finalised
</commit_message>
<xml_diff>
--- a/Project Plan.docx
+++ b/Project Plan.docx
@@ -22,14 +22,27 @@
       </w:r>
     </w:p>
     <w:p>
-      <w:r>
-        <w:t>Student Name</w:t>
-      </w:r>
-      <w:r>
-        <w:t>s</w:t>
-      </w:r>
-    </w:p>
-    <w:p>
+      <w:proofErr w:type="spellStart"/>
+      <w:r>
+        <w:t>Vishesh</w:t>
+      </w:r>
+      <w:proofErr w:type="spellEnd"/>
+      <w:r>
+        <w:t xml:space="preserve"> </w:t>
+      </w:r>
+      <w:proofErr w:type="spellStart"/>
+      <w:r>
+        <w:t>Sagar</w:t>
+      </w:r>
+      <w:proofErr w:type="spellEnd"/>
+      <w:r>
+        <w:t xml:space="preserve"> S5247450</w:t>
+      </w:r>
+    </w:p>
+    <w:p>
+      <w:r>
+        <w:t>Hayden Baker S5278212</w:t>
+      </w:r>
       <w:r>
         <w:br w:type="page"/>
       </w:r>
@@ -727,24 +740,8 @@
       </w:r>
     </w:p>
     <w:p>
-      <w:pPr>
-        <w:pStyle w:val="ListParagraph"/>
-        <w:ind w:left="432"/>
-      </w:pPr>
-      <w:r>
-        <w:t xml:space="preserve">Alright, so the deal is that Sydney's Airbnb scene has been booming, and it's like one of the top cities for Airbnb stuff globally. You know, people listing their places, </w:t>
-      </w:r>
-      <w:r>
-        <w:t>travellers</w:t>
-      </w:r>
-      <w:r>
-        <w:t xml:space="preserve"> finding cool spots to crash. But there's this dataset called the Sydney Airbnb Dataset, and it's a goldmine of info about all this activity. So, our project is about digging into this dataset to understand how Airbnb is affecting different </w:t>
-      </w:r>
-      <w:r>
-        <w:t>neighbourhoods</w:t>
-      </w:r>
-      <w:r>
-        <w:t xml:space="preserve"> in Sydney.</w:t>
+      <w:r>
+        <w:t>Sydney becomes as an important node within Airbnb's environment in the constantly changing world of international housing. With Sydney holding the fourth position in the worldwide listings hierarchy in 2016, Sydney continues to be a popular destination for Airbnb fans. The Sydney Airbnb Dataset, a sizable collection of data on homestay listings, served as the inspiration for this research. The project seeks to make use of this dataset in order to reveal the complex interactions linking Airbnb's effect with Sydney's many neighbourhoods.</w:t>
       </w:r>
     </w:p>
     <w:p/>
@@ -768,25 +765,19 @@
         <w:ind w:left="432"/>
       </w:pPr>
       <w:r>
-        <w:t xml:space="preserve">Our project is not </w:t>
-      </w:r>
-      <w:r>
-        <w:t>going to</w:t>
-      </w:r>
-      <w:r>
-        <w:t xml:space="preserve"> cover everything under the sun about Airbnb. We're not building a whole new Airbnb site or anything like that. Instead, we're creating a tool, like software, that lets people easily </w:t>
-      </w:r>
-      <w:r>
-        <w:t>analyse</w:t>
-      </w:r>
-      <w:r>
-        <w:t xml:space="preserve"> and visualize data from this Sydney Airbnb dataset. We're focusing on specific tasks related to data analysis, like figuring out vibes in different </w:t>
+        <w:t xml:space="preserve">We're focusing on specific tasks related to data analysis, like figuring out vibes in different </w:t>
       </w:r>
       <w:r>
         <w:t>neighbourhoods</w:t>
       </w:r>
       <w:r>
         <w:t xml:space="preserve"> and spotting trends.</w:t>
+      </w:r>
+      <w:r>
+        <w:t xml:space="preserve"> </w:t>
+      </w:r>
+      <w:r>
+        <w:t>By narrowing its scope, the project seeks to develop a powerful data analysis tool that takes the form of software and is designed to interact with the complexities of the Sydney Airbnb Dataset. Notably, the initiative does not aim to create a standalone Airbnb platform. Instead, creating a tool capable of coordinating analytical efforts is the focus. These projects, in particular, focus on identifying the distinctive characteristics of various neighbourhoods and identifying historical trends engrained in the dataset.</w:t>
       </w:r>
     </w:p>
     <w:p/>
@@ -858,8 +849,6 @@
       <w:r>
         <w:t>fulfils</w:t>
       </w:r>
-      <w:bookmarkStart w:id="3" w:name="_GoBack"/>
-      <w:bookmarkEnd w:id="3"/>
       <w:r>
         <w:t xml:space="preserve"> the requirements outlined in the Software Design Document.</w:t>
       </w:r>
@@ -882,12 +871,12 @@
           <w:numId w:val="2"/>
         </w:numPr>
       </w:pPr>
-      <w:bookmarkStart w:id="4" w:name="_Toc46748291"/>
+      <w:bookmarkStart w:id="3" w:name="_Toc46748291"/>
       <w:r>
         <w:lastRenderedPageBreak/>
         <w:t>Work Breakdown Structure</w:t>
       </w:r>
-      <w:bookmarkEnd w:id="4"/>
+      <w:bookmarkEnd w:id="3"/>
     </w:p>
     <w:p/>
     <w:p>
@@ -1111,170 +1100,9 @@
       <w:r>
         <w:t>12. Project Submission</w:t>
       </w:r>
-    </w:p>
-    <w:p/>
-    <w:p>
-      <w:r>
-        <w:t>Note: Each subtask can be further broken down into detailed steps, and the hierarchy can be adjusted as needed. This WBS outlines the major tasks involved in the project, covering scope-related activities. The subsequent "Activity Definition" section will provide more detailed time-related breakdowns.</w:t>
-      </w:r>
-    </w:p>
-    <w:p/>
-    <w:p>
-      <w:pPr>
-        <w:jc w:val="both"/>
-        <w:rPr>
-          <w:i/>
-          <w:color w:val="FF0000"/>
-        </w:rPr>
-      </w:pPr>
-      <w:r>
-        <w:rPr>
-          <w:i/>
-          <w:color w:val="FF0000"/>
-        </w:rPr>
-        <w:t xml:space="preserve">This section should include the work breakdown structure for the whole project. The elements from the WBS should </w:t>
-      </w:r>
-      <w:r>
-        <w:rPr>
-          <w:i/>
-          <w:color w:val="FF0000"/>
-        </w:rPr>
-        <w:t>be used to generate</w:t>
-      </w:r>
-      <w:r>
-        <w:rPr>
-          <w:i/>
-          <w:color w:val="FF0000"/>
-        </w:rPr>
-        <w:t xml:space="preserve"> your activity definition and those activities should then be scheduled in the Gantt </w:t>
-      </w:r>
-      <w:proofErr w:type="gramStart"/>
-      <w:r>
-        <w:rPr>
-          <w:i/>
-          <w:color w:val="FF0000"/>
-        </w:rPr>
-        <w:t>Chart</w:t>
-      </w:r>
-      <w:proofErr w:type="gramEnd"/>
-      <w:r>
-        <w:rPr>
-          <w:i/>
-          <w:color w:val="FF0000"/>
-        </w:rPr>
-        <w:t>. Remember to consider ALL project activities – anything you do or will need to do should be included in the WBS</w:t>
-      </w:r>
-    </w:p>
-    <w:p>
-      <w:pPr>
-        <w:jc w:val="both"/>
-        <w:rPr>
-          <w:b/>
-          <w:i/>
-          <w:color w:val="FF0000"/>
-        </w:rPr>
-      </w:pPr>
-      <w:r>
-        <w:rPr>
-          <w:i/>
-          <w:color w:val="FF0000"/>
-        </w:rPr>
-        <w:t>WBS’s are usually presented as some kind of hierarchical diagram</w:t>
-      </w:r>
-      <w:r>
-        <w:rPr>
-          <w:i/>
-          <w:color w:val="FF0000"/>
-        </w:rPr>
-        <w:t>/chart etc</w:t>
-      </w:r>
-      <w:r>
-        <w:rPr>
-          <w:i/>
-          <w:color w:val="FF0000"/>
-        </w:rPr>
-        <w:t>.</w:t>
-      </w:r>
-      <w:r>
-        <w:rPr>
-          <w:i/>
-          <w:color w:val="FF0000"/>
-        </w:rPr>
-        <w:t xml:space="preserve"> The </w:t>
-      </w:r>
-      <w:r>
-        <w:rPr>
-          <w:i/>
-          <w:color w:val="FF0000"/>
-        </w:rPr>
-        <w:t>details</w:t>
-      </w:r>
-      <w:r>
-        <w:rPr>
-          <w:i/>
-          <w:color w:val="FF0000"/>
-        </w:rPr>
-        <w:t xml:space="preserve"> </w:t>
-      </w:r>
-      <w:r>
-        <w:rPr>
-          <w:i/>
-          <w:color w:val="FF0000"/>
-        </w:rPr>
-        <w:t>what is involved each work unit should be</w:t>
-      </w:r>
-      <w:r>
-        <w:rPr>
-          <w:i/>
-          <w:color w:val="FF0000"/>
-        </w:rPr>
-        <w:t xml:space="preserve"> provided in section 3:</w:t>
-      </w:r>
-      <w:r>
-        <w:rPr>
-          <w:i/>
-          <w:color w:val="FF0000"/>
-        </w:rPr>
-        <w:t xml:space="preserve"> </w:t>
-      </w:r>
-      <w:r>
-        <w:rPr>
-          <w:b/>
-          <w:i/>
-          <w:color w:val="FF0000"/>
-        </w:rPr>
-        <w:t>Activity Definition</w:t>
-      </w:r>
-    </w:p>
-    <w:p>
-      <w:pPr>
-        <w:jc w:val="both"/>
-        <w:rPr>
-          <w:i/>
-          <w:color w:val="FF0000"/>
-        </w:rPr>
-      </w:pPr>
-      <w:r>
-        <w:rPr>
-          <w:i/>
-          <w:color w:val="FF0000"/>
-        </w:rPr>
-        <w:t>You do NOT need to do a WBS Dictionary for this project – the activity definition (whilst slightly different) will suffice.</w:t>
-      </w:r>
-      <w:r>
-        <w:rPr>
-          <w:i/>
-          <w:color w:val="FF0000"/>
-        </w:rPr>
-        <w:t xml:space="preserve"> The WBS is focussed on SCOPE. The Activity definition is focussed on TIME.</w:t>
-      </w:r>
-    </w:p>
-    <w:p>
-      <w:r>
-        <w:br w:type="page"/>
-      </w:r>
-    </w:p>
-    <w:p/>
+      <w:bookmarkStart w:id="4" w:name="_GoBack"/>
+      <w:bookmarkEnd w:id="4"/>
+    </w:p>
     <w:p>
       <w:pPr>
         <w:pStyle w:val="Heading1"/>
@@ -1285,6 +1113,7 @@
       </w:pPr>
       <w:bookmarkStart w:id="5" w:name="_Toc46748292"/>
       <w:r>
+        <w:lastRenderedPageBreak/>
         <w:t>Activity Definition</w:t>
       </w:r>
       <w:r>
@@ -2996,7 +2825,7 @@
 </file>
 
 <file path=customXml/itemProps1.xml><?xml version="1.0" encoding="utf-8"?>
-<ds:datastoreItem xmlns:ds="http://schemas.openxmlformats.org/officeDocument/2006/customXml" ds:itemID="{84A22B8D-0967-4EAA-9414-784455724188}">
+<ds:datastoreItem xmlns:ds="http://schemas.openxmlformats.org/officeDocument/2006/customXml" ds:itemID="{0A564B00-B6BF-47C3-B7B6-5994F09AFD5A}">
   <ds:schemaRefs>
     <ds:schemaRef ds:uri="http://schemas.openxmlformats.org/officeDocument/2006/bibliography"/>
   </ds:schemaRefs>

</xml_diff>

<commit_message>
few changes in project plan
</commit_message>
<xml_diff>
--- a/Project Plan.docx
+++ b/Project Plan.docx
@@ -1,6 +1,6 @@
 
 <file path=word/document.xml><?xml version="1.0" encoding="utf-8"?>
-<w:document xmlns:wpc="http://schemas.microsoft.com/office/word/2010/wordprocessingCanvas" xmlns:cx="http://schemas.microsoft.com/office/drawing/2014/chartex" xmlns:cx1="http://schemas.microsoft.com/office/drawing/2015/9/8/chartex" xmlns:cx2="http://schemas.microsoft.com/office/drawing/2015/10/21/chartex" xmlns:cx3="http://schemas.microsoft.com/office/drawing/2016/5/9/chartex" xmlns:cx4="http://schemas.microsoft.com/office/drawing/2016/5/10/chartex" xmlns:cx5="http://schemas.microsoft.com/office/drawing/2016/5/11/chartex" xmlns:cx6="http://schemas.microsoft.com/office/drawing/2016/5/12/chartex" xmlns:cx7="http://schemas.microsoft.com/office/drawing/2016/5/13/chartex" xmlns:cx8="http://schemas.microsoft.com/office/drawing/2016/5/14/chartex" xmlns:mc="http://schemas.openxmlformats.org/markup-compatibility/2006" xmlns:aink="http://schemas.microsoft.com/office/drawing/2016/ink" xmlns:am3d="http://schemas.microsoft.com/office/drawing/2017/model3d" xmlns:o="urn:schemas-microsoft-com:office:office" xmlns:oel="http://schemas.microsoft.com/office/2019/extlst" xmlns:r="http://schemas.openxmlformats.org/officeDocument/2006/relationships" xmlns:m="http://schemas.openxmlformats.org/officeDocument/2006/math" xmlns:v="urn:schemas-microsoft-com:vml" xmlns:wp14="http://schemas.microsoft.com/office/word/2010/wordprocessingDrawing" xmlns:wp="http://schemas.openxmlformats.org/drawingml/2006/wordprocessingDrawing" xmlns:w10="urn:schemas-microsoft-com:office:word" xmlns:w="http://schemas.openxmlformats.org/wordprocessingml/2006/main" xmlns:w14="http://schemas.microsoft.com/office/word/2010/wordml" xmlns:w15="http://schemas.microsoft.com/office/word/2012/wordml" xmlns:w16cex="http://schemas.microsoft.com/office/word/2018/wordml/cex" xmlns:w16cid="http://schemas.microsoft.com/office/word/2016/wordml/cid" xmlns:w16="http://schemas.microsoft.com/office/word/2018/wordml" xmlns:w16sdtdh="http://schemas.microsoft.com/office/word/2020/wordml/sdtdatahash" xmlns:w16se="http://schemas.microsoft.com/office/word/2015/wordml/symex" xmlns:wpg="http://schemas.microsoft.com/office/word/2010/wordprocessingGroup" xmlns:wpi="http://schemas.microsoft.com/office/word/2010/wordprocessingInk" xmlns:wne="http://schemas.microsoft.com/office/word/2006/wordml" xmlns:wps="http://schemas.microsoft.com/office/word/2010/wordprocessingShape" mc:Ignorable="w14 w15 w16se w16cid w16 w16cex w16sdtdh wp14">
+<w:document xmlns:wpc="http://schemas.microsoft.com/office/word/2010/wordprocessingCanvas" xmlns:mc="http://schemas.openxmlformats.org/markup-compatibility/2006" xmlns:o="urn:schemas-microsoft-com:office:office" xmlns:r="http://schemas.openxmlformats.org/officeDocument/2006/relationships" xmlns:m="http://schemas.openxmlformats.org/officeDocument/2006/math" xmlns:v="urn:schemas-microsoft-com:vml" xmlns:wp14="http://schemas.microsoft.com/office/word/2010/wordprocessingDrawing" xmlns:wp="http://schemas.openxmlformats.org/drawingml/2006/wordprocessingDrawing" xmlns:w10="urn:schemas-microsoft-com:office:word" xmlns:w="http://schemas.openxmlformats.org/wordprocessingml/2006/main" xmlns:w14="http://schemas.microsoft.com/office/word/2010/wordml" xmlns:w15="http://schemas.microsoft.com/office/word/2012/wordml" xmlns:wpg="http://schemas.microsoft.com/office/word/2010/wordprocessingGroup" xmlns:wpi="http://schemas.microsoft.com/office/word/2010/wordprocessingInk" xmlns:wne="http://schemas.microsoft.com/office/word/2006/wordml" xmlns:wps="http://schemas.microsoft.com/office/word/2010/wordprocessingShape" mc:Ignorable="w14 w15 wp14">
   <w:body>
     <w:p>
       <w:pPr>
@@ -2445,7 +2445,21 @@
                 <w:rStyle w:val="Hyperlink"/>
                 <w:noProof/>
               </w:rPr>
-              <w:t>5.5 Implement search by name feature:</w:t>
+              <w:t>5</w:t>
+            </w:r>
+            <w:r>
+              <w:rPr>
+                <w:rStyle w:val="Hyperlink"/>
+                <w:noProof/>
+              </w:rPr>
+              <w:t>.</w:t>
+            </w:r>
+            <w:r>
+              <w:rPr>
+                <w:rStyle w:val="Hyperlink"/>
+                <w:noProof/>
+              </w:rPr>
+              <w:t>5 Implement search by name feature:</w:t>
             </w:r>
             <w:r>
               <w:rPr>
@@ -4396,36 +4410,69 @@
         <w:t xml:space="preserve">   4.3 Define Data Storage and Retrieval Approach</w:t>
       </w:r>
     </w:p>
+    <w:p>
+      <w:r>
+        <w:t xml:space="preserve"> </w:t>
+      </w:r>
+      <w:bookmarkStart w:id="5" w:name="_GoBack"/>
+      <w:bookmarkEnd w:id="5"/>
+    </w:p>
     <w:p/>
     <w:p>
       <w:r>
-        <w:t>5. Implement Data Analysis Features</w:t>
-      </w:r>
-    </w:p>
-    <w:p>
-      <w:r>
-        <w:t xml:space="preserve">   5.1 Develop Accident Information Display</w:t>
-      </w:r>
-    </w:p>
-    <w:p>
-      <w:r>
-        <w:t xml:space="preserve">   5.2 Implement Accidents by Hour Chart</w:t>
-      </w:r>
-    </w:p>
-    <w:p>
-      <w:r>
-        <w:t xml:space="preserve">   5.3 Integrate Accident Filtering by Type</w:t>
-      </w:r>
-    </w:p>
-    <w:p>
-      <w:r>
-        <w:t xml:space="preserve">   5.4 Build Alcohol Impact Analysis</w:t>
+        <w:t>5. Im</w:t>
+      </w:r>
+      <w:r>
+        <w:t>plement Data Analysis Features</w:t>
+      </w:r>
+      <w:r>
+        <w:tab/>
+      </w:r>
+    </w:p>
+    <w:p>
+      <w:r>
+        <w:t>5.1 Report the information of all l</w:t>
+      </w:r>
+      <w:r>
+        <w:t>istings in a specified suburb</w:t>
+      </w:r>
+    </w:p>
+    <w:p>
+      <w:r>
+        <w:t>5.2 Implement chart showing distri</w:t>
+      </w:r>
+      <w:r>
+        <w:t>bution of property prices</w:t>
+      </w:r>
+    </w:p>
+    <w:p>
+      <w:r>
+        <w:t>5.3 Retrieve all records containing a user-enter</w:t>
+      </w:r>
+      <w:r>
+        <w:t>ed keyword (e.g., pool, pet)</w:t>
+      </w:r>
+    </w:p>
+    <w:p>
+      <w:r>
+        <w:t>5.4 Analyse how many customers commented on fa</w:t>
+      </w:r>
+      <w:r>
+        <w:t>ctors related to cleanliness</w:t>
+      </w:r>
+    </w:p>
+    <w:p>
+      <w:r>
+        <w:lastRenderedPageBreak/>
+        <w:t>5.5 Impl</w:t>
+      </w:r>
+      <w:r>
+        <w:t>ement search by name feature</w:t>
       </w:r>
     </w:p>
     <w:p/>
     <w:p>
       <w:r>
-        <w:lastRenderedPageBreak/>
         <w:t>6. Additional Analysis Feature</w:t>
       </w:r>
     </w:p>
@@ -4543,31 +4590,30 @@
           <w:numId w:val="2"/>
         </w:numPr>
       </w:pPr>
-      <w:bookmarkStart w:id="5" w:name="_Toc144392795"/>
-      <w:r>
-        <w:lastRenderedPageBreak/>
+      <w:bookmarkStart w:id="6" w:name="_Toc144392795"/>
+      <w:r>
         <w:t>Activity Definition</w:t>
       </w:r>
       <w:r>
         <w:t xml:space="preserve"> &amp; Estimation</w:t>
       </w:r>
-      <w:bookmarkEnd w:id="5"/>
+      <w:bookmarkEnd w:id="6"/>
     </w:p>
     <w:p/>
     <w:p>
       <w:pPr>
         <w:jc w:val="both"/>
       </w:pPr>
-      <w:bookmarkStart w:id="6" w:name="_Toc144381178"/>
-      <w:bookmarkStart w:id="7" w:name="_Toc144392796"/>
+      <w:bookmarkStart w:id="7" w:name="_Toc144381178"/>
+      <w:bookmarkStart w:id="8" w:name="_Toc144392796"/>
       <w:r>
         <w:rPr>
           <w:rStyle w:val="Heading2Char"/>
         </w:rPr>
         <w:t>1. Project Initiation</w:t>
       </w:r>
-      <w:bookmarkEnd w:id="6"/>
       <w:bookmarkEnd w:id="7"/>
+      <w:bookmarkEnd w:id="8"/>
       <w:r>
         <w:rPr>
           <w:b/>
@@ -4599,16 +4645,16 @@
         </w:numPr>
         <w:jc w:val="both"/>
       </w:pPr>
-      <w:bookmarkStart w:id="8" w:name="_Toc144381179"/>
-      <w:bookmarkStart w:id="9" w:name="_Toc144392797"/>
+      <w:bookmarkStart w:id="9" w:name="_Toc144381179"/>
+      <w:bookmarkStart w:id="10" w:name="_Toc144392797"/>
       <w:r>
         <w:rPr>
           <w:rStyle w:val="Heading3Char"/>
         </w:rPr>
         <w:t>1.1 Understand Dataset:</w:t>
       </w:r>
-      <w:bookmarkEnd w:id="8"/>
       <w:bookmarkEnd w:id="9"/>
+      <w:bookmarkEnd w:id="10"/>
       <w:r>
         <w:t xml:space="preserve"> Analyse the dataset to understand its content, structure, and potential insights. This will involve preliminary data exploration and possibly some basic statistics.</w:t>
       </w:r>
@@ -4637,16 +4683,16 @@
         </w:numPr>
         <w:jc w:val="both"/>
       </w:pPr>
-      <w:bookmarkStart w:id="10" w:name="_Toc144381180"/>
-      <w:bookmarkStart w:id="11" w:name="_Toc144392798"/>
+      <w:bookmarkStart w:id="11" w:name="_Toc144381180"/>
+      <w:bookmarkStart w:id="12" w:name="_Toc144392798"/>
       <w:r>
         <w:rPr>
           <w:rStyle w:val="Heading3Char"/>
         </w:rPr>
         <w:t>1.2 Define Project Goals and Scope:</w:t>
       </w:r>
-      <w:bookmarkEnd w:id="10"/>
       <w:bookmarkEnd w:id="11"/>
+      <w:bookmarkEnd w:id="12"/>
       <w:r>
         <w:t xml:space="preserve"> Set clear objectives for the project, delineate the scope, and ensure alignment with stakeholder expectations.</w:t>
       </w:r>
@@ -4669,16 +4715,16 @@
         </w:numPr>
         <w:jc w:val="both"/>
       </w:pPr>
-      <w:bookmarkStart w:id="12" w:name="_Toc144381181"/>
-      <w:bookmarkStart w:id="13" w:name="_Toc144392799"/>
+      <w:bookmarkStart w:id="13" w:name="_Toc144381181"/>
+      <w:bookmarkStart w:id="14" w:name="_Toc144392799"/>
       <w:r>
         <w:rPr>
           <w:rStyle w:val="Heading3Char"/>
         </w:rPr>
         <w:t>1.3 Form Project Team:</w:t>
       </w:r>
-      <w:bookmarkEnd w:id="12"/>
       <w:bookmarkEnd w:id="13"/>
+      <w:bookmarkEnd w:id="14"/>
       <w:r>
         <w:rPr>
           <w:b/>
@@ -4709,8 +4755,8 @@
       <w:pPr>
         <w:jc w:val="both"/>
       </w:pPr>
-      <w:bookmarkStart w:id="14" w:name="_Toc144381209"/>
-      <w:bookmarkStart w:id="15" w:name="_Toc144392827"/>
+      <w:bookmarkStart w:id="15" w:name="_Toc144381209"/>
+      <w:bookmarkStart w:id="16" w:name="_Toc144392827"/>
       <w:r>
         <w:rPr>
           <w:rStyle w:val="Heading2Char"/>
@@ -4723,8 +4769,8 @@
         </w:rPr>
         <w:t>. Project Management</w:t>
       </w:r>
-      <w:bookmarkEnd w:id="14"/>
       <w:bookmarkEnd w:id="15"/>
+      <w:bookmarkEnd w:id="16"/>
       <w:r>
         <w:t xml:space="preserve"> - Total Estimated Time: 2 days</w:t>
       </w:r>
@@ -4739,8 +4785,8 @@
         <w:pStyle w:val="ListParagraph"/>
         <w:jc w:val="both"/>
       </w:pPr>
-      <w:bookmarkStart w:id="16" w:name="_Toc144381210"/>
-      <w:bookmarkStart w:id="17" w:name="_Toc144392828"/>
+      <w:bookmarkStart w:id="17" w:name="_Toc144381210"/>
+      <w:bookmarkStart w:id="18" w:name="_Toc144392828"/>
       <w:r>
         <w:rPr>
           <w:rStyle w:val="Heading3Char"/>
@@ -4753,8 +4799,8 @@
         </w:rPr>
         <w:t>.1 Regular Team Meetings and Progress Updates:</w:t>
       </w:r>
-      <w:bookmarkEnd w:id="16"/>
       <w:bookmarkEnd w:id="17"/>
+      <w:bookmarkEnd w:id="18"/>
       <w:r>
         <w:t xml:space="preserve"> Schedule and hold regular team meetings to discuss progress, tackle issues, and ensure alignment with goals.</w:t>
       </w:r>
@@ -4777,8 +4823,8 @@
         </w:numPr>
         <w:jc w:val="both"/>
       </w:pPr>
-      <w:bookmarkStart w:id="18" w:name="_Toc144381211"/>
-      <w:bookmarkStart w:id="19" w:name="_Toc144392829"/>
+      <w:bookmarkStart w:id="19" w:name="_Toc144381211"/>
+      <w:bookmarkStart w:id="20" w:name="_Toc144392829"/>
       <w:r>
         <w:rPr>
           <w:rStyle w:val="Heading3Char"/>
@@ -4791,8 +4837,8 @@
         </w:rPr>
         <w:t>.2 Maintain Git Repository and Version Control:</w:t>
       </w:r>
-      <w:bookmarkEnd w:id="18"/>
       <w:bookmarkEnd w:id="19"/>
+      <w:bookmarkEnd w:id="20"/>
       <w:r>
         <w:t xml:space="preserve"> Make sure code is consistently committed to a Git repository and adhere to version control best practices.</w:t>
       </w:r>
@@ -4815,8 +4861,8 @@
       <w:pPr>
         <w:jc w:val="both"/>
       </w:pPr>
-      <w:bookmarkStart w:id="20" w:name="_Toc144381182"/>
-      <w:bookmarkStart w:id="21" w:name="_Toc144392800"/>
+      <w:bookmarkStart w:id="21" w:name="_Toc144381182"/>
+      <w:bookmarkStart w:id="22" w:name="_Toc144392800"/>
       <w:r>
         <w:rPr>
           <w:rStyle w:val="Heading2Char"/>
@@ -4829,8 +4875,8 @@
         </w:rPr>
         <w:t>. Requirements and Analysis</w:t>
       </w:r>
-      <w:bookmarkEnd w:id="20"/>
       <w:bookmarkEnd w:id="21"/>
+      <w:bookmarkEnd w:id="22"/>
       <w:r>
         <w:rPr>
           <w:rStyle w:val="Heading2Char"/>
@@ -4855,8 +4901,8 @@
         </w:numPr>
         <w:jc w:val="both"/>
       </w:pPr>
-      <w:bookmarkStart w:id="22" w:name="_Toc144381183"/>
-      <w:bookmarkStart w:id="23" w:name="_Toc144392801"/>
+      <w:bookmarkStart w:id="23" w:name="_Toc144381183"/>
+      <w:bookmarkStart w:id="24" w:name="_Toc144392801"/>
       <w:r>
         <w:rPr>
           <w:rStyle w:val="Heading3Char"/>
@@ -4869,8 +4915,8 @@
         </w:rPr>
         <w:t>.1 Gather Dataset Details:</w:t>
       </w:r>
-      <w:bookmarkEnd w:id="22"/>
       <w:bookmarkEnd w:id="23"/>
+      <w:bookmarkEnd w:id="24"/>
       <w:r>
         <w:t xml:space="preserve">  Delve deeper into the dataset to gather specifics like its source, size, attributes, and other relevant metadata.</w:t>
       </w:r>
@@ -4893,12 +4939,13 @@
         </w:numPr>
         <w:jc w:val="both"/>
       </w:pPr>
-      <w:bookmarkStart w:id="24" w:name="_Toc144381184"/>
-      <w:bookmarkStart w:id="25" w:name="_Toc144392802"/>
+      <w:bookmarkStart w:id="25" w:name="_Toc144381184"/>
+      <w:bookmarkStart w:id="26" w:name="_Toc144392802"/>
       <w:r>
         <w:rPr>
           <w:rStyle w:val="Heading3Char"/>
         </w:rPr>
+        <w:lastRenderedPageBreak/>
         <w:t>3</w:t>
       </w:r>
       <w:r>
@@ -4907,8 +4954,8 @@
         </w:rPr>
         <w:t>.2 Identify Analysis and Visualization Needs:</w:t>
       </w:r>
-      <w:bookmarkEnd w:id="24"/>
       <w:bookmarkEnd w:id="25"/>
+      <w:bookmarkEnd w:id="26"/>
       <w:r>
         <w:rPr>
           <w:rStyle w:val="Heading3Char"/>
@@ -4925,7 +4972,6 @@
         <w:jc w:val="both"/>
       </w:pPr>
       <w:r>
-        <w:lastRenderedPageBreak/>
         <w:t>Estimated Time: 2 days</w:t>
       </w:r>
     </w:p>
@@ -4938,8 +4984,8 @@
         </w:numPr>
         <w:jc w:val="both"/>
       </w:pPr>
-      <w:bookmarkStart w:id="26" w:name="_Toc144381185"/>
-      <w:bookmarkStart w:id="27" w:name="_Toc144392803"/>
+      <w:bookmarkStart w:id="27" w:name="_Toc144381185"/>
+      <w:bookmarkStart w:id="28" w:name="_Toc144392803"/>
       <w:r>
         <w:rPr>
           <w:rStyle w:val="Heading3Char"/>
@@ -4952,8 +4998,8 @@
         </w:rPr>
         <w:t>.3 Define Functional and Non-functional Requirements:</w:t>
       </w:r>
-      <w:bookmarkEnd w:id="26"/>
       <w:bookmarkEnd w:id="27"/>
+      <w:bookmarkEnd w:id="28"/>
       <w:r>
         <w:t xml:space="preserve"> Specify the functionalities the project should achieve and set non-functional criteria like performance, usability, and security.</w:t>
       </w:r>
@@ -4983,8 +5029,8 @@
       <w:pPr>
         <w:jc w:val="both"/>
       </w:pPr>
-      <w:bookmarkStart w:id="28" w:name="_Toc144381186"/>
-      <w:bookmarkStart w:id="29" w:name="_Toc144392804"/>
+      <w:bookmarkStart w:id="29" w:name="_Toc144381186"/>
+      <w:bookmarkStart w:id="30" w:name="_Toc144392804"/>
       <w:r>
         <w:rPr>
           <w:rStyle w:val="Heading2Char"/>
@@ -4997,8 +5043,8 @@
         </w:rPr>
         <w:t>. User Interface Design</w:t>
       </w:r>
-      <w:bookmarkEnd w:id="28"/>
       <w:bookmarkEnd w:id="29"/>
+      <w:bookmarkEnd w:id="30"/>
       <w:r>
         <w:t xml:space="preserve"> - Total Estimated Time: 6 days</w:t>
       </w:r>
@@ -5017,8 +5063,8 @@
         </w:numPr>
         <w:jc w:val="both"/>
       </w:pPr>
-      <w:bookmarkStart w:id="30" w:name="_Toc144381187"/>
-      <w:bookmarkStart w:id="31" w:name="_Toc144392805"/>
+      <w:bookmarkStart w:id="31" w:name="_Toc144381187"/>
+      <w:bookmarkStart w:id="32" w:name="_Toc144392805"/>
       <w:r>
         <w:rPr>
           <w:rStyle w:val="Heading3Char"/>
@@ -5031,8 +5077,8 @@
         </w:rPr>
         <w:t>.1 Create Wireframes for User Interface:</w:t>
       </w:r>
-      <w:bookmarkEnd w:id="30"/>
       <w:bookmarkEnd w:id="31"/>
+      <w:bookmarkEnd w:id="32"/>
       <w:r>
         <w:t xml:space="preserve"> Sketch out basic visual representations of the user interface, highlighting layout and user pathways.</w:t>
       </w:r>
@@ -5055,8 +5101,8 @@
         </w:numPr>
         <w:jc w:val="both"/>
       </w:pPr>
-      <w:bookmarkStart w:id="32" w:name="_Toc144381188"/>
-      <w:bookmarkStart w:id="33" w:name="_Toc144392806"/>
+      <w:bookmarkStart w:id="33" w:name="_Toc144381188"/>
+      <w:bookmarkStart w:id="34" w:name="_Toc144392806"/>
       <w:r>
         <w:rPr>
           <w:rStyle w:val="Heading3Char"/>
@@ -5069,8 +5115,8 @@
         </w:rPr>
         <w:t>.2 Design User Interaction Flow:</w:t>
       </w:r>
-      <w:bookmarkEnd w:id="32"/>
       <w:bookmarkEnd w:id="33"/>
+      <w:bookmarkEnd w:id="34"/>
       <w:r>
         <w:t xml:space="preserve"> Chart the user's journey through the application, defining how they'll interact with the various features.</w:t>
       </w:r>
@@ -5093,8 +5139,8 @@
         </w:numPr>
         <w:jc w:val="both"/>
       </w:pPr>
-      <w:bookmarkStart w:id="34" w:name="_Toc144381189"/>
-      <w:bookmarkStart w:id="35" w:name="_Toc144392807"/>
+      <w:bookmarkStart w:id="35" w:name="_Toc144381189"/>
+      <w:bookmarkStart w:id="36" w:name="_Toc144392807"/>
       <w:r>
         <w:rPr>
           <w:rStyle w:val="Heading3Char"/>
@@ -5107,8 +5153,8 @@
         </w:rPr>
         <w:t>.3 Define UI Components and Layout:</w:t>
       </w:r>
-      <w:bookmarkEnd w:id="34"/>
       <w:bookmarkEnd w:id="35"/>
+      <w:bookmarkEnd w:id="36"/>
       <w:r>
         <w:t xml:space="preserve"> Finalize the design elements, components, and their positioning within the interface.</w:t>
       </w:r>
@@ -5131,8 +5177,8 @@
       <w:pPr>
         <w:jc w:val="both"/>
       </w:pPr>
-      <w:bookmarkStart w:id="36" w:name="_Toc144381190"/>
-      <w:bookmarkStart w:id="37" w:name="_Toc144392808"/>
+      <w:bookmarkStart w:id="37" w:name="_Toc144381190"/>
+      <w:bookmarkStart w:id="38" w:name="_Toc144392808"/>
       <w:r>
         <w:rPr>
           <w:rStyle w:val="Heading2Char"/>
@@ -5145,8 +5191,8 @@
         </w:rPr>
         <w:t>. Software Architecture</w:t>
       </w:r>
-      <w:bookmarkEnd w:id="36"/>
       <w:bookmarkEnd w:id="37"/>
+      <w:bookmarkEnd w:id="38"/>
       <w:r>
         <w:t xml:space="preserve"> - Total Estimated Time: 5 days</w:t>
       </w:r>
@@ -5165,8 +5211,8 @@
         </w:numPr>
         <w:jc w:val="both"/>
       </w:pPr>
-      <w:bookmarkStart w:id="38" w:name="_Toc144381191"/>
-      <w:bookmarkStart w:id="39" w:name="_Toc144392809"/>
+      <w:bookmarkStart w:id="39" w:name="_Toc144381191"/>
+      <w:bookmarkStart w:id="40" w:name="_Toc144392809"/>
       <w:r>
         <w:rPr>
           <w:rStyle w:val="Heading3Char"/>
@@ -5179,8 +5225,8 @@
         </w:rPr>
         <w:t>.1 Select Programming Language and Framework:</w:t>
       </w:r>
-      <w:bookmarkEnd w:id="38"/>
       <w:bookmarkEnd w:id="39"/>
+      <w:bookmarkEnd w:id="40"/>
       <w:r>
         <w:rPr>
           <w:rStyle w:val="Heading3Char"/>
@@ -5209,8 +5255,8 @@
         </w:numPr>
         <w:jc w:val="both"/>
       </w:pPr>
-      <w:bookmarkStart w:id="40" w:name="_Toc144381192"/>
-      <w:bookmarkStart w:id="41" w:name="_Toc144392810"/>
+      <w:bookmarkStart w:id="41" w:name="_Toc144381192"/>
+      <w:bookmarkStart w:id="42" w:name="_Toc144392810"/>
       <w:r>
         <w:rPr>
           <w:rStyle w:val="Heading3Char"/>
@@ -5223,8 +5269,8 @@
         </w:rPr>
         <w:t>.2 Design System Components (Frontend, Backend):</w:t>
       </w:r>
-      <w:bookmarkEnd w:id="40"/>
       <w:bookmarkEnd w:id="41"/>
+      <w:bookmarkEnd w:id="42"/>
       <w:r>
         <w:t xml:space="preserve">  Architect the system, detailing the frontend and backend components and how they'll interact.</w:t>
       </w:r>
@@ -5247,8 +5293,8 @@
         </w:numPr>
         <w:jc w:val="both"/>
       </w:pPr>
-      <w:bookmarkStart w:id="42" w:name="_Toc144381193"/>
-      <w:bookmarkStart w:id="43" w:name="_Toc144392811"/>
+      <w:bookmarkStart w:id="43" w:name="_Toc144381193"/>
+      <w:bookmarkStart w:id="44" w:name="_Toc144392811"/>
       <w:r>
         <w:rPr>
           <w:rStyle w:val="Heading3Char"/>
@@ -5261,8 +5307,8 @@
         </w:rPr>
         <w:t>.3 Define Data Storage and Retrieval Approach:</w:t>
       </w:r>
-      <w:bookmarkEnd w:id="42"/>
       <w:bookmarkEnd w:id="43"/>
+      <w:bookmarkEnd w:id="44"/>
       <w:r>
         <w:rPr>
           <w:rStyle w:val="Heading3Char"/>
@@ -5279,6 +5325,7 @@
         <w:jc w:val="both"/>
       </w:pPr>
       <w:r>
+        <w:lastRenderedPageBreak/>
         <w:t>Estimated Time: 1 day</w:t>
       </w:r>
     </w:p>
@@ -5303,12 +5350,11 @@
           <w:color w:val="4A66AC" w:themeColor="accent1"/>
         </w:rPr>
       </w:pPr>
-      <w:bookmarkStart w:id="44" w:name="_Toc144392812"/>
+      <w:bookmarkStart w:id="45" w:name="_Toc144392812"/>
       <w:r>
         <w:rPr>
           <w:rStyle w:val="Heading3Char"/>
         </w:rPr>
-        <w:lastRenderedPageBreak/>
         <w:t>5.</w:t>
       </w:r>
       <w:r>
@@ -5323,7 +5369,7 @@
         </w:rPr>
         <w:t>:</w:t>
       </w:r>
-      <w:bookmarkEnd w:id="44"/>
+      <w:bookmarkEnd w:id="45"/>
       <w:r>
         <w:rPr>
           <w:rStyle w:val="Heading3Char"/>
@@ -5363,13 +5409,8 @@
         <w:t>2</w:t>
       </w:r>
       <w:r>
-        <w:t xml:space="preserve"> </w:t>
-      </w:r>
-      <w:proofErr w:type="gramStart"/>
-      <w:r>
-        <w:t>day</w:t>
-      </w:r>
-      <w:proofErr w:type="gramEnd"/>
+        <w:t xml:space="preserve"> day</w:t>
+      </w:r>
       <w:r>
         <w:t xml:space="preserve"> inclusive </w:t>
       </w:r>
@@ -5383,8 +5424,8 @@
       <w:pPr>
         <w:jc w:val="both"/>
       </w:pPr>
-      <w:bookmarkStart w:id="45" w:name="_Toc144381194"/>
-      <w:bookmarkStart w:id="46" w:name="_Toc144392813"/>
+      <w:bookmarkStart w:id="46" w:name="_Toc144381194"/>
+      <w:bookmarkStart w:id="47" w:name="_Toc144392813"/>
       <w:r>
         <w:rPr>
           <w:rStyle w:val="Heading2Char"/>
@@ -5397,8 +5438,8 @@
         </w:rPr>
         <w:t>. Implement Data Analysis Features</w:t>
       </w:r>
-      <w:bookmarkEnd w:id="45"/>
       <w:bookmarkEnd w:id="46"/>
+      <w:bookmarkEnd w:id="47"/>
       <w:r>
         <w:t xml:space="preserve"> - Total Estimated Time: 15 days</w:t>
       </w:r>
@@ -5417,8 +5458,8 @@
         </w:numPr>
         <w:jc w:val="both"/>
       </w:pPr>
-      <w:bookmarkStart w:id="47" w:name="_Toc144381195"/>
-      <w:bookmarkStart w:id="48" w:name="_Toc144392814"/>
+      <w:bookmarkStart w:id="48" w:name="_Toc144381195"/>
+      <w:bookmarkStart w:id="49" w:name="_Toc144392814"/>
       <w:r>
         <w:rPr>
           <w:rStyle w:val="Heading3Char"/>
@@ -5431,8 +5472,8 @@
         </w:rPr>
         <w:t>.1 Report the information of all listings in a specified suburb:</w:t>
       </w:r>
-      <w:bookmarkEnd w:id="47"/>
       <w:bookmarkEnd w:id="48"/>
+      <w:bookmarkEnd w:id="49"/>
       <w:r>
         <w:t xml:space="preserve"> Develop a feature to filter and display property listings based on user-specified suburbs.</w:t>
       </w:r>
@@ -5461,8 +5502,8 @@
         </w:numPr>
         <w:jc w:val="both"/>
       </w:pPr>
-      <w:bookmarkStart w:id="49" w:name="_Toc144381196"/>
-      <w:bookmarkStart w:id="50" w:name="_Toc144392815"/>
+      <w:bookmarkStart w:id="50" w:name="_Toc144381196"/>
+      <w:bookmarkStart w:id="51" w:name="_Toc144392815"/>
       <w:r>
         <w:rPr>
           <w:rStyle w:val="Heading3Char"/>
@@ -5475,8 +5516,8 @@
         </w:rPr>
         <w:t>.2 Implement chart showing distribution of property prices:</w:t>
       </w:r>
-      <w:bookmarkEnd w:id="49"/>
       <w:bookmarkEnd w:id="50"/>
+      <w:bookmarkEnd w:id="51"/>
       <w:r>
         <w:t xml:space="preserve"> Design a visualization that displays the range and distribution of property prices.</w:t>
       </w:r>
@@ -5499,8 +5540,8 @@
         </w:numPr>
         <w:jc w:val="both"/>
       </w:pPr>
-      <w:bookmarkStart w:id="51" w:name="_Toc144381197"/>
-      <w:bookmarkStart w:id="52" w:name="_Toc144392816"/>
+      <w:bookmarkStart w:id="52" w:name="_Toc144381197"/>
+      <w:bookmarkStart w:id="53" w:name="_Toc144392816"/>
       <w:r>
         <w:rPr>
           <w:rStyle w:val="Heading3Char"/>
@@ -5513,8 +5554,8 @@
         </w:rPr>
         <w:t>.3 Retrieve all records containing a user-entered keyword (e.g., pool, pet):</w:t>
       </w:r>
-      <w:bookmarkEnd w:id="51"/>
       <w:bookmarkEnd w:id="52"/>
+      <w:bookmarkEnd w:id="53"/>
       <w:r>
         <w:t xml:space="preserve"> Implement a search feature allowing users to find listings based on specific keywords.</w:t>
       </w:r>
@@ -5537,8 +5578,8 @@
         </w:numPr>
         <w:jc w:val="both"/>
       </w:pPr>
-      <w:bookmarkStart w:id="53" w:name="_Toc144381198"/>
-      <w:bookmarkStart w:id="54" w:name="_Toc144392817"/>
+      <w:bookmarkStart w:id="54" w:name="_Toc144381198"/>
+      <w:bookmarkStart w:id="55" w:name="_Toc144392817"/>
       <w:r>
         <w:rPr>
           <w:rStyle w:val="Heading3Char"/>
@@ -5551,8 +5592,8 @@
         </w:rPr>
         <w:t>4 Analyse how many customers commented on factors related to cleanliness:</w:t>
       </w:r>
-      <w:bookmarkEnd w:id="53"/>
       <w:bookmarkEnd w:id="54"/>
+      <w:bookmarkEnd w:id="55"/>
       <w:r>
         <w:t xml:space="preserve"> Develop an analysis feature to quantify and possibly visualize customer feedback on cleanliness.</w:t>
       </w:r>
@@ -5575,8 +5616,8 @@
         </w:numPr>
         <w:jc w:val="both"/>
       </w:pPr>
-      <w:bookmarkStart w:id="55" w:name="_Toc144381200"/>
-      <w:bookmarkStart w:id="56" w:name="_Toc144392818"/>
+      <w:bookmarkStart w:id="56" w:name="_Toc144381200"/>
+      <w:bookmarkStart w:id="57" w:name="_Toc144392818"/>
       <w:r>
         <w:rPr>
           <w:rStyle w:val="Heading3Char"/>
@@ -5613,8 +5654,8 @@
         </w:rPr>
         <w:t>:</w:t>
       </w:r>
-      <w:bookmarkEnd w:id="55"/>
       <w:bookmarkEnd w:id="56"/>
+      <w:bookmarkEnd w:id="57"/>
       <w:r>
         <w:t xml:space="preserve"> Develop a search feature that allows the ability to search review by name.</w:t>
       </w:r>
@@ -5637,16 +5678,16 @@
       <w:pPr>
         <w:jc w:val="both"/>
       </w:pPr>
-      <w:bookmarkStart w:id="57" w:name="_Toc144381201"/>
-      <w:bookmarkStart w:id="58" w:name="_Toc144392819"/>
+      <w:bookmarkStart w:id="58" w:name="_Toc144381201"/>
+      <w:bookmarkStart w:id="59" w:name="_Toc144392819"/>
       <w:r>
         <w:rPr>
           <w:rStyle w:val="Heading2Char"/>
         </w:rPr>
         <w:t>7. Testing and Quality Assurance</w:t>
       </w:r>
-      <w:bookmarkEnd w:id="57"/>
       <w:bookmarkEnd w:id="58"/>
+      <w:bookmarkEnd w:id="59"/>
       <w:r>
         <w:t xml:space="preserve"> - Total Estimated Time: 8 days</w:t>
       </w:r>
@@ -5665,16 +5706,16 @@
         </w:numPr>
         <w:jc w:val="both"/>
       </w:pPr>
-      <w:bookmarkStart w:id="59" w:name="_Toc144381202"/>
-      <w:bookmarkStart w:id="60" w:name="_Toc144392820"/>
+      <w:bookmarkStart w:id="60" w:name="_Toc144381202"/>
+      <w:bookmarkStart w:id="61" w:name="_Toc144392820"/>
       <w:r>
         <w:rPr>
           <w:rStyle w:val="Heading3Char"/>
         </w:rPr>
         <w:t>7.1 Unit Testing for Individual Components:</w:t>
       </w:r>
-      <w:bookmarkEnd w:id="59"/>
       <w:bookmarkEnd w:id="60"/>
+      <w:bookmarkEnd w:id="61"/>
       <w:r>
         <w:t xml:space="preserve"> Design and execute tests for each component or unit of the application, ensuring they operate as intended.</w:t>
       </w:r>
@@ -5697,16 +5738,17 @@
         </w:numPr>
         <w:jc w:val="both"/>
       </w:pPr>
-      <w:bookmarkStart w:id="61" w:name="_Toc144381203"/>
-      <w:bookmarkStart w:id="62" w:name="_Toc144392821"/>
+      <w:bookmarkStart w:id="62" w:name="_Toc144381203"/>
+      <w:bookmarkStart w:id="63" w:name="_Toc144392821"/>
       <w:r>
         <w:rPr>
           <w:rStyle w:val="Heading3Char"/>
         </w:rPr>
+        <w:lastRenderedPageBreak/>
         <w:t>7.2 Integration Testing of Modules:</w:t>
       </w:r>
-      <w:bookmarkEnd w:id="61"/>
       <w:bookmarkEnd w:id="62"/>
+      <w:bookmarkEnd w:id="63"/>
       <w:r>
         <w:t xml:space="preserve"> Test the interplay between the application's components or modules, ensuring smooth operation.</w:t>
       </w:r>
@@ -5729,17 +5771,16 @@
         </w:numPr>
         <w:jc w:val="both"/>
       </w:pPr>
-      <w:bookmarkStart w:id="63" w:name="_Toc144381204"/>
-      <w:bookmarkStart w:id="64" w:name="_Toc144392822"/>
+      <w:bookmarkStart w:id="64" w:name="_Toc144381204"/>
+      <w:bookmarkStart w:id="65" w:name="_Toc144392822"/>
       <w:r>
         <w:rPr>
           <w:rStyle w:val="Heading3Char"/>
         </w:rPr>
-        <w:lastRenderedPageBreak/>
         <w:t>7.3 User Acceptance Testing:</w:t>
       </w:r>
-      <w:bookmarkEnd w:id="63"/>
       <w:bookmarkEnd w:id="64"/>
+      <w:bookmarkEnd w:id="65"/>
       <w:r>
         <w:t xml:space="preserve"> Engage potential users to test the application under real-world conditions, collecting feedback to ensure it meets their needs and expectations.</w:t>
       </w:r>
@@ -5767,16 +5808,16 @@
       <w:pPr>
         <w:jc w:val="both"/>
       </w:pPr>
-      <w:bookmarkStart w:id="65" w:name="_Toc144381205"/>
-      <w:bookmarkStart w:id="66" w:name="_Toc144392823"/>
+      <w:bookmarkStart w:id="66" w:name="_Toc144381205"/>
+      <w:bookmarkStart w:id="67" w:name="_Toc144392823"/>
       <w:r>
         <w:rPr>
           <w:rStyle w:val="Heading2Char"/>
         </w:rPr>
         <w:t>8. Documentation</w:t>
       </w:r>
-      <w:bookmarkEnd w:id="65"/>
       <w:bookmarkEnd w:id="66"/>
+      <w:bookmarkEnd w:id="67"/>
       <w:r>
         <w:rPr>
           <w:rStyle w:val="Heading2Char"/>
@@ -5801,16 +5842,16 @@
         </w:numPr>
         <w:jc w:val="both"/>
       </w:pPr>
-      <w:bookmarkStart w:id="67" w:name="_Toc144381206"/>
-      <w:bookmarkStart w:id="68" w:name="_Toc144392824"/>
+      <w:bookmarkStart w:id="68" w:name="_Toc144381206"/>
+      <w:bookmarkStart w:id="69" w:name="_Toc144392824"/>
       <w:r>
         <w:rPr>
           <w:rStyle w:val="Heading3Char"/>
         </w:rPr>
         <w:t>8.1 User Manual Preparation:</w:t>
       </w:r>
-      <w:bookmarkEnd w:id="67"/>
       <w:bookmarkEnd w:id="68"/>
+      <w:bookmarkEnd w:id="69"/>
       <w:r>
         <w:t xml:space="preserve"> Draft a detailed guide to assist end-users in navigating and utilizing the application.</w:t>
       </w:r>
@@ -5833,16 +5874,16 @@
         </w:numPr>
         <w:jc w:val="both"/>
       </w:pPr>
-      <w:bookmarkStart w:id="69" w:name="_Toc144381207"/>
-      <w:bookmarkStart w:id="70" w:name="_Toc144392825"/>
+      <w:bookmarkStart w:id="70" w:name="_Toc144381207"/>
+      <w:bookmarkStart w:id="71" w:name="_Toc144392825"/>
       <w:r>
         <w:rPr>
           <w:rStyle w:val="Heading3Char"/>
         </w:rPr>
         <w:t>8.2 Software Design Document Update:</w:t>
       </w:r>
-      <w:bookmarkEnd w:id="69"/>
       <w:bookmarkEnd w:id="70"/>
+      <w:bookmarkEnd w:id="71"/>
       <w:r>
         <w:t xml:space="preserve"> Update the design documentation to mirror the application's final architecture and features.</w:t>
       </w:r>
@@ -5865,16 +5906,16 @@
         </w:numPr>
         <w:jc w:val="both"/>
       </w:pPr>
-      <w:bookmarkStart w:id="71" w:name="_Toc144381208"/>
-      <w:bookmarkStart w:id="72" w:name="_Toc144392826"/>
+      <w:bookmarkStart w:id="72" w:name="_Toc144381208"/>
+      <w:bookmarkStart w:id="73" w:name="_Toc144392826"/>
       <w:r>
         <w:rPr>
           <w:rStyle w:val="Heading3Char"/>
         </w:rPr>
         <w:t>8.3 Testing Report Compilation:</w:t>
       </w:r>
-      <w:bookmarkEnd w:id="71"/>
       <w:bookmarkEnd w:id="72"/>
+      <w:bookmarkEnd w:id="73"/>
       <w:r>
         <w:rPr>
           <w:rStyle w:val="Heading3Char"/>
@@ -5908,8 +5949,8 @@
       <w:pPr>
         <w:jc w:val="both"/>
       </w:pPr>
-      <w:bookmarkStart w:id="73" w:name="_Toc144381212"/>
-      <w:bookmarkStart w:id="74" w:name="_Toc144392830"/>
+      <w:bookmarkStart w:id="74" w:name="_Toc144381212"/>
+      <w:bookmarkStart w:id="75" w:name="_Toc144392830"/>
       <w:r>
         <w:rPr>
           <w:rStyle w:val="Heading2Char"/>
@@ -5922,8 +5963,8 @@
         </w:rPr>
         <w:t>. Project Review and Finalization</w:t>
       </w:r>
-      <w:bookmarkEnd w:id="73"/>
       <w:bookmarkEnd w:id="74"/>
+      <w:bookmarkEnd w:id="75"/>
       <w:r>
         <w:t xml:space="preserve"> - Total Estimated Time: </w:t>
       </w:r>
@@ -5948,8 +5989,8 @@
         </w:numPr>
         <w:jc w:val="both"/>
       </w:pPr>
-      <w:bookmarkStart w:id="75" w:name="_Toc144381213"/>
-      <w:bookmarkStart w:id="76" w:name="_Toc144392831"/>
+      <w:bookmarkStart w:id="76" w:name="_Toc144381213"/>
+      <w:bookmarkStart w:id="77" w:name="_Toc144392831"/>
       <w:r>
         <w:rPr>
           <w:rStyle w:val="Heading3Char"/>
@@ -5962,8 +6003,8 @@
         </w:rPr>
         <w:t>.1 Review Project Deliverables:</w:t>
       </w:r>
-      <w:bookmarkEnd w:id="75"/>
       <w:bookmarkEnd w:id="76"/>
+      <w:bookmarkEnd w:id="77"/>
       <w:r>
         <w:t xml:space="preserve"> Assess all project outcomes to ensure they meet the defined requirements and quality standards.</w:t>
       </w:r>
@@ -5986,8 +6027,8 @@
         </w:numPr>
         <w:jc w:val="both"/>
       </w:pPr>
-      <w:bookmarkStart w:id="77" w:name="_Toc144381214"/>
-      <w:bookmarkStart w:id="78" w:name="_Toc144392832"/>
+      <w:bookmarkStart w:id="78" w:name="_Toc144381214"/>
+      <w:bookmarkStart w:id="79" w:name="_Toc144392832"/>
       <w:r>
         <w:rPr>
           <w:rStyle w:val="Heading3Char"/>
@@ -6000,8 +6041,8 @@
         </w:rPr>
         <w:t>.2 Refine User Interface and Functionality:</w:t>
       </w:r>
-      <w:bookmarkEnd w:id="77"/>
       <w:bookmarkEnd w:id="78"/>
+      <w:bookmarkEnd w:id="79"/>
       <w:r>
         <w:t xml:space="preserve"> Make any final adjustments to the UI and functionality based on feedback and testing outcomes.</w:t>
       </w:r>
@@ -6024,12 +6065,13 @@
         </w:numPr>
         <w:jc w:val="both"/>
       </w:pPr>
-      <w:bookmarkStart w:id="79" w:name="_Toc144381215"/>
-      <w:bookmarkStart w:id="80" w:name="_Toc144392833"/>
+      <w:bookmarkStart w:id="80" w:name="_Toc144381215"/>
+      <w:bookmarkStart w:id="81" w:name="_Toc144392833"/>
       <w:r>
         <w:rPr>
           <w:rStyle w:val="Heading3Char"/>
         </w:rPr>
+        <w:lastRenderedPageBreak/>
         <w:t>9</w:t>
       </w:r>
       <w:r>
@@ -6038,8 +6080,8 @@
         </w:rPr>
         <w:t>.3 Final Testing and Bug Fixing:</w:t>
       </w:r>
-      <w:bookmarkEnd w:id="79"/>
       <w:bookmarkEnd w:id="80"/>
+      <w:bookmarkEnd w:id="81"/>
       <w:r>
         <w:t xml:space="preserve">  Conduct a last round of testing to identify and rectify any remaining issues.</w:t>
       </w:r>
@@ -6055,28 +6097,25 @@
       <w:r>
         <w:t xml:space="preserve">4 </w:t>
       </w:r>
-      <w:proofErr w:type="gramStart"/>
       <w:r>
         <w:t>day</w:t>
       </w:r>
-      <w:proofErr w:type="gramEnd"/>
-    </w:p>
-    <w:p>
-      <w:pPr>
-        <w:jc w:val="both"/>
-      </w:pPr>
-    </w:p>
-    <w:p>
-      <w:pPr>
-        <w:jc w:val="both"/>
-      </w:pPr>
-      <w:bookmarkStart w:id="81" w:name="_Toc144381216"/>
-      <w:bookmarkStart w:id="82" w:name="_Toc144392834"/>
+    </w:p>
+    <w:p>
+      <w:pPr>
+        <w:jc w:val="both"/>
+      </w:pPr>
+    </w:p>
+    <w:p>
+      <w:pPr>
+        <w:jc w:val="both"/>
+      </w:pPr>
+      <w:bookmarkStart w:id="82" w:name="_Toc144381216"/>
+      <w:bookmarkStart w:id="83" w:name="_Toc144392834"/>
       <w:r>
         <w:rPr>
           <w:rStyle w:val="Heading2Char"/>
         </w:rPr>
-        <w:lastRenderedPageBreak/>
         <w:t>1</w:t>
       </w:r>
       <w:r>
@@ -6091,14 +6130,14 @@
         </w:rPr>
         <w:t>. Submission Prep</w:t>
       </w:r>
-      <w:bookmarkEnd w:id="81"/>
+      <w:bookmarkEnd w:id="82"/>
       <w:r>
         <w:rPr>
           <w:rStyle w:val="Heading2Char"/>
         </w:rPr>
         <w:t>aration and submission</w:t>
       </w:r>
-      <w:bookmarkEnd w:id="82"/>
+      <w:bookmarkEnd w:id="83"/>
       <w:r>
         <w:t xml:space="preserve"> - Total Estimated Time: </w:t>
       </w:r>
@@ -6123,8 +6162,8 @@
         </w:numPr>
         <w:jc w:val="both"/>
       </w:pPr>
-      <w:bookmarkStart w:id="83" w:name="_Toc144381217"/>
-      <w:bookmarkStart w:id="84" w:name="_Toc144392835"/>
+      <w:bookmarkStart w:id="84" w:name="_Toc144381217"/>
+      <w:bookmarkStart w:id="85" w:name="_Toc144392835"/>
       <w:r>
         <w:rPr>
           <w:rStyle w:val="Heading3Char"/>
@@ -6143,8 +6182,8 @@
         </w:rPr>
         <w:t>.1 Compile Required Documents:</w:t>
       </w:r>
-      <w:bookmarkEnd w:id="83"/>
       <w:bookmarkEnd w:id="84"/>
+      <w:bookmarkEnd w:id="85"/>
       <w:r>
         <w:t xml:space="preserve"> Assemble all necessary documentation, like design documents, user manuals, and testing reports, in preparation for submission.</w:t>
       </w:r>
@@ -6172,8 +6211,8 @@
         </w:numPr>
         <w:jc w:val="both"/>
       </w:pPr>
-      <w:bookmarkStart w:id="85" w:name="_Toc144381218"/>
-      <w:bookmarkStart w:id="86" w:name="_Toc144392836"/>
+      <w:bookmarkStart w:id="86" w:name="_Toc144381218"/>
+      <w:bookmarkStart w:id="87" w:name="_Toc144392836"/>
       <w:r>
         <w:rPr>
           <w:rStyle w:val="Heading3Char"/>
@@ -6192,8 +6231,8 @@
         </w:rPr>
         <w:t>.2 Review and Ensure Completion:</w:t>
       </w:r>
-      <w:bookmarkEnd w:id="85"/>
       <w:bookmarkEnd w:id="86"/>
+      <w:bookmarkEnd w:id="87"/>
       <w:r>
         <w:t xml:space="preserve"> Conduct a last review to ensure every aspect of the project is complete and up to standard.</w:t>
       </w:r>
@@ -6216,8 +6255,8 @@
         </w:numPr>
         <w:jc w:val="both"/>
       </w:pPr>
-      <w:bookmarkStart w:id="87" w:name="_Toc144381219"/>
-      <w:bookmarkStart w:id="88" w:name="_Toc144392837"/>
+      <w:bookmarkStart w:id="88" w:name="_Toc144381219"/>
+      <w:bookmarkStart w:id="89" w:name="_Toc144392837"/>
       <w:r>
         <w:rPr>
           <w:rStyle w:val="Heading3Char"/>
@@ -6236,8 +6275,8 @@
         </w:rPr>
         <w:t>:</w:t>
       </w:r>
-      <w:bookmarkEnd w:id="87"/>
       <w:bookmarkEnd w:id="88"/>
+      <w:bookmarkEnd w:id="89"/>
       <w:r>
         <w:t xml:space="preserve"> Submit the finalized project, inclusive of all deliverables and documentation, to authority.</w:t>
       </w:r>
@@ -6282,11 +6321,11 @@
           <w:numId w:val="2"/>
         </w:numPr>
       </w:pPr>
-      <w:bookmarkStart w:id="89" w:name="_Toc144392838"/>
+      <w:bookmarkStart w:id="90" w:name="_Toc144392838"/>
       <w:r>
         <w:t>Gantt Chart</w:t>
       </w:r>
-      <w:bookmarkEnd w:id="89"/>
+      <w:bookmarkEnd w:id="90"/>
     </w:p>
     <w:p>
       <w:pPr>
@@ -6298,7 +6337,9 @@
       <w:r>
         <w:rPr>
           <w:i/>
+          <w:noProof/>
           <w:color w:val="FF0000"/>
+          <w:lang w:val="en-US"/>
         </w:rPr>
         <w:drawing>
           <wp:inline distT="0" distB="0" distL="0" distR="0" wp14:anchorId="707A47F5" wp14:editId="65FCE7D3">
@@ -6348,7 +6389,7 @@
 </file>
 
 <file path=word/numbering.xml><?xml version="1.0" encoding="utf-8"?>
-<w:numbering xmlns:wpc="http://schemas.microsoft.com/office/word/2010/wordprocessingCanvas" xmlns:cx="http://schemas.microsoft.com/office/drawing/2014/chartex" xmlns:cx1="http://schemas.microsoft.com/office/drawing/2015/9/8/chartex" xmlns:cx2="http://schemas.microsoft.com/office/drawing/2015/10/21/chartex" xmlns:cx3="http://schemas.microsoft.com/office/drawing/2016/5/9/chartex" xmlns:cx4="http://schemas.microsoft.com/office/drawing/2016/5/10/chartex" xmlns:cx5="http://schemas.microsoft.com/office/drawing/2016/5/11/chartex" xmlns:cx6="http://schemas.microsoft.com/office/drawing/2016/5/12/chartex" xmlns:cx7="http://schemas.microsoft.com/office/drawing/2016/5/13/chartex" xmlns:cx8="http://schemas.microsoft.com/office/drawing/2016/5/14/chartex" xmlns:mc="http://schemas.openxmlformats.org/markup-compatibility/2006" xmlns:aink="http://schemas.microsoft.com/office/drawing/2016/ink" xmlns:am3d="http://schemas.microsoft.com/office/drawing/2017/model3d" xmlns:o="urn:schemas-microsoft-com:office:office" xmlns:oel="http://schemas.microsoft.com/office/2019/extlst" xmlns:r="http://schemas.openxmlformats.org/officeDocument/2006/relationships" xmlns:m="http://schemas.openxmlformats.org/officeDocument/2006/math" xmlns:v="urn:schemas-microsoft-com:vml" xmlns:wp14="http://schemas.microsoft.com/office/word/2010/wordprocessingDrawing" xmlns:wp="http://schemas.openxmlformats.org/drawingml/2006/wordprocessingDrawing" xmlns:w10="urn:schemas-microsoft-com:office:word" xmlns:w="http://schemas.openxmlformats.org/wordprocessingml/2006/main" xmlns:w14="http://schemas.microsoft.com/office/word/2010/wordml" xmlns:w15="http://schemas.microsoft.com/office/word/2012/wordml" xmlns:w16cex="http://schemas.microsoft.com/office/word/2018/wordml/cex" xmlns:w16cid="http://schemas.microsoft.com/office/word/2016/wordml/cid" xmlns:w16="http://schemas.microsoft.com/office/word/2018/wordml" xmlns:w16sdtdh="http://schemas.microsoft.com/office/word/2020/wordml/sdtdatahash" xmlns:w16se="http://schemas.microsoft.com/office/word/2015/wordml/symex" xmlns:wpg="http://schemas.microsoft.com/office/word/2010/wordprocessingGroup" xmlns:wpi="http://schemas.microsoft.com/office/word/2010/wordprocessingInk" xmlns:wne="http://schemas.microsoft.com/office/word/2006/wordml" xmlns:wps="http://schemas.microsoft.com/office/word/2010/wordprocessingShape" mc:Ignorable="w14 w15 w16se w16cid w16 w16cex w16sdtdh wp14">
+<w:numbering xmlns:wpc="http://schemas.microsoft.com/office/word/2010/wordprocessingCanvas" xmlns:mc="http://schemas.openxmlformats.org/markup-compatibility/2006" xmlns:o="urn:schemas-microsoft-com:office:office" xmlns:r="http://schemas.openxmlformats.org/officeDocument/2006/relationships" xmlns:m="http://schemas.openxmlformats.org/officeDocument/2006/math" xmlns:v="urn:schemas-microsoft-com:vml" xmlns:wp14="http://schemas.microsoft.com/office/word/2010/wordprocessingDrawing" xmlns:wp="http://schemas.openxmlformats.org/drawingml/2006/wordprocessingDrawing" xmlns:w10="urn:schemas-microsoft-com:office:word" xmlns:w="http://schemas.openxmlformats.org/wordprocessingml/2006/main" xmlns:w14="http://schemas.microsoft.com/office/word/2010/wordml" xmlns:w15="http://schemas.microsoft.com/office/word/2012/wordml" xmlns:wpg="http://schemas.microsoft.com/office/word/2010/wordprocessingGroup" xmlns:wpi="http://schemas.microsoft.com/office/word/2010/wordprocessingInk" xmlns:wne="http://schemas.microsoft.com/office/word/2006/wordml" xmlns:wps="http://schemas.microsoft.com/office/word/2010/wordprocessingShape" mc:Ignorable="w14 w15 wp14">
   <w:abstractNum w:abstractNumId="0" w15:restartNumberingAfterBreak="0">
     <w:nsid w:val="0BB07F38"/>
     <w:multiLevelType w:val="hybridMultilevel"/>
@@ -6688,20 +6729,20 @@
       </w:rPr>
     </w:lvl>
   </w:abstractNum>
-  <w:num w:numId="1" w16cid:durableId="365956347">
+  <w:num w:numId="1">
     <w:abstractNumId w:val="1"/>
   </w:num>
-  <w:num w:numId="2" w16cid:durableId="1695423020">
+  <w:num w:numId="2">
     <w:abstractNumId w:val="2"/>
   </w:num>
-  <w:num w:numId="3" w16cid:durableId="522403766">
+  <w:num w:numId="3">
     <w:abstractNumId w:val="0"/>
   </w:num>
 </w:numbering>
 </file>
 
 <file path=word/styles.xml><?xml version="1.0" encoding="utf-8"?>
-<w:styles xmlns:mc="http://schemas.openxmlformats.org/markup-compatibility/2006" xmlns:r="http://schemas.openxmlformats.org/officeDocument/2006/relationships" xmlns:w="http://schemas.openxmlformats.org/wordprocessingml/2006/main" xmlns:w14="http://schemas.microsoft.com/office/word/2010/wordml" xmlns:w15="http://schemas.microsoft.com/office/word/2012/wordml" xmlns:w16cex="http://schemas.microsoft.com/office/word/2018/wordml/cex" xmlns:w16cid="http://schemas.microsoft.com/office/word/2016/wordml/cid" xmlns:w16="http://schemas.microsoft.com/office/word/2018/wordml" xmlns:w16sdtdh="http://schemas.microsoft.com/office/word/2020/wordml/sdtdatahash" xmlns:w16se="http://schemas.microsoft.com/office/word/2015/wordml/symex" mc:Ignorable="w14 w15 w16se w16cid w16 w16cex w16sdtdh">
+<w:styles xmlns:mc="http://schemas.openxmlformats.org/markup-compatibility/2006" xmlns:r="http://schemas.openxmlformats.org/officeDocument/2006/relationships" xmlns:w="http://schemas.openxmlformats.org/wordprocessingml/2006/main" xmlns:w14="http://schemas.microsoft.com/office/word/2010/wordml" xmlns:w15="http://schemas.microsoft.com/office/word/2012/wordml" mc:Ignorable="w14 w15">
   <w:docDefaults>
     <w:rPrDefault>
       <w:rPr>
@@ -6717,7 +6758,7 @@
       </w:pPr>
     </w:pPrDefault>
   </w:docDefaults>
-  <w:latentStyles w:defLockedState="0" w:defUIPriority="99" w:defSemiHidden="0" w:defUnhideWhenUsed="0" w:defQFormat="0" w:count="376">
+  <w:latentStyles w:defLockedState="0" w:defUIPriority="99" w:defSemiHidden="0" w:defUnhideWhenUsed="0" w:defQFormat="0" w:count="371">
     <w:lsdException w:name="Normal" w:uiPriority="0" w:qFormat="1"/>
     <w:lsdException w:name="heading 1" w:uiPriority="9" w:qFormat="1"/>
     <w:lsdException w:name="heading 2" w:semiHidden="1" w:uiPriority="9" w:unhideWhenUsed="1" w:qFormat="1"/>
@@ -7089,11 +7130,6 @@
     <w:lsdException w:name="List Table 5 Dark Accent 6" w:uiPriority="50"/>
     <w:lsdException w:name="List Table 6 Colorful Accent 6" w:uiPriority="51"/>
     <w:lsdException w:name="List Table 7 Colorful Accent 6" w:uiPriority="52"/>
-    <w:lsdException w:name="Mention" w:semiHidden="1" w:unhideWhenUsed="1"/>
-    <w:lsdException w:name="Smart Hyperlink" w:semiHidden="1" w:unhideWhenUsed="1"/>
-    <w:lsdException w:name="Hashtag" w:semiHidden="1" w:unhideWhenUsed="1"/>
-    <w:lsdException w:name="Unresolved Mention" w:semiHidden="1" w:unhideWhenUsed="1"/>
-    <w:lsdException w:name="Smart Link" w:semiHidden="1" w:unhideWhenUsed="1"/>
   </w:latentStyles>
   <w:style w:type="paragraph" w:default="1" w:styleId="Normal">
     <w:name w:val="Normal"/>
@@ -8066,7 +8102,7 @@
 </file>
 
 <file path=customXml/itemProps1.xml><?xml version="1.0" encoding="utf-8"?>
-<ds:datastoreItem xmlns:ds="http://schemas.openxmlformats.org/officeDocument/2006/customXml" ds:itemID="{0A564B00-B6BF-47C3-B7B6-5994F09AFD5A}">
+<ds:datastoreItem xmlns:ds="http://schemas.openxmlformats.org/officeDocument/2006/customXml" ds:itemID="{97384F34-32C6-44A4-ABF8-8441BE251CBA}">
   <ds:schemaRefs>
     <ds:schemaRef ds:uri="http://schemas.openxmlformats.org/officeDocument/2006/bibliography"/>
   </ds:schemaRefs>

</xml_diff>

<commit_message>
Updated Gantt implementation (Ready for Submission)
</commit_message>
<xml_diff>
--- a/Project Plan.docx
+++ b/Project Plan.docx
@@ -1,6 +1,6 @@
 
 <file path=word/document.xml><?xml version="1.0" encoding="utf-8"?>
-<w:document xmlns:wpc="http://schemas.microsoft.com/office/word/2010/wordprocessingCanvas" xmlns:mc="http://schemas.openxmlformats.org/markup-compatibility/2006" xmlns:o="urn:schemas-microsoft-com:office:office" xmlns:r="http://schemas.openxmlformats.org/officeDocument/2006/relationships" xmlns:m="http://schemas.openxmlformats.org/officeDocument/2006/math" xmlns:v="urn:schemas-microsoft-com:vml" xmlns:wp14="http://schemas.microsoft.com/office/word/2010/wordprocessingDrawing" xmlns:wp="http://schemas.openxmlformats.org/drawingml/2006/wordprocessingDrawing" xmlns:w10="urn:schemas-microsoft-com:office:word" xmlns:w="http://schemas.openxmlformats.org/wordprocessingml/2006/main" xmlns:w14="http://schemas.microsoft.com/office/word/2010/wordml" xmlns:w15="http://schemas.microsoft.com/office/word/2012/wordml" xmlns:wpg="http://schemas.microsoft.com/office/word/2010/wordprocessingGroup" xmlns:wpi="http://schemas.microsoft.com/office/word/2010/wordprocessingInk" xmlns:wne="http://schemas.microsoft.com/office/word/2006/wordml" xmlns:wps="http://schemas.microsoft.com/office/word/2010/wordprocessingShape" mc:Ignorable="w14 w15 wp14">
+<w:document xmlns:wpc="http://schemas.microsoft.com/office/word/2010/wordprocessingCanvas" xmlns:cx="http://schemas.microsoft.com/office/drawing/2014/chartex" xmlns:cx1="http://schemas.microsoft.com/office/drawing/2015/9/8/chartex" xmlns:cx2="http://schemas.microsoft.com/office/drawing/2015/10/21/chartex" xmlns:cx3="http://schemas.microsoft.com/office/drawing/2016/5/9/chartex" xmlns:cx4="http://schemas.microsoft.com/office/drawing/2016/5/10/chartex" xmlns:cx5="http://schemas.microsoft.com/office/drawing/2016/5/11/chartex" xmlns:cx6="http://schemas.microsoft.com/office/drawing/2016/5/12/chartex" xmlns:cx7="http://schemas.microsoft.com/office/drawing/2016/5/13/chartex" xmlns:cx8="http://schemas.microsoft.com/office/drawing/2016/5/14/chartex" xmlns:mc="http://schemas.openxmlformats.org/markup-compatibility/2006" xmlns:aink="http://schemas.microsoft.com/office/drawing/2016/ink" xmlns:am3d="http://schemas.microsoft.com/office/drawing/2017/model3d" xmlns:o="urn:schemas-microsoft-com:office:office" xmlns:oel="http://schemas.microsoft.com/office/2019/extlst" xmlns:r="http://schemas.openxmlformats.org/officeDocument/2006/relationships" xmlns:m="http://schemas.openxmlformats.org/officeDocument/2006/math" xmlns:v="urn:schemas-microsoft-com:vml" xmlns:wp14="http://schemas.microsoft.com/office/word/2010/wordprocessingDrawing" xmlns:wp="http://schemas.openxmlformats.org/drawingml/2006/wordprocessingDrawing" xmlns:w10="urn:schemas-microsoft-com:office:word" xmlns:w="http://schemas.openxmlformats.org/wordprocessingml/2006/main" xmlns:w14="http://schemas.microsoft.com/office/word/2010/wordml" xmlns:w15="http://schemas.microsoft.com/office/word/2012/wordml" xmlns:w16cex="http://schemas.microsoft.com/office/word/2018/wordml/cex" xmlns:w16cid="http://schemas.microsoft.com/office/word/2016/wordml/cid" xmlns:w16="http://schemas.microsoft.com/office/word/2018/wordml" xmlns:w16sdtdh="http://schemas.microsoft.com/office/word/2020/wordml/sdtdatahash" xmlns:w16se="http://schemas.microsoft.com/office/word/2015/wordml/symex" xmlns:wpg="http://schemas.microsoft.com/office/word/2010/wordprocessingGroup" xmlns:wpi="http://schemas.microsoft.com/office/word/2010/wordprocessingInk" xmlns:wne="http://schemas.microsoft.com/office/word/2006/wordml" xmlns:wps="http://schemas.microsoft.com/office/word/2010/wordprocessingShape" mc:Ignorable="w14 w15 w16se w16cid w16 w16cex w16sdtdh wp14">
   <w:body>
     <w:p>
       <w:pPr>
@@ -11,21 +11,8 @@
       </w:r>
     </w:p>
     <w:p>
-      <w:proofErr w:type="spellStart"/>
-      <w:r>
-        <w:t>Vishesh</w:t>
-      </w:r>
-      <w:proofErr w:type="spellEnd"/>
-      <w:r>
-        <w:t xml:space="preserve"> </w:t>
-      </w:r>
-      <w:proofErr w:type="spellStart"/>
-      <w:r>
-        <w:t>Sagar</w:t>
-      </w:r>
-      <w:proofErr w:type="spellEnd"/>
-      <w:r>
-        <w:t xml:space="preserve"> S5247450</w:t>
+      <w:r>
+        <w:t>Vishesh Sagar S5247450</w:t>
       </w:r>
     </w:p>
     <w:p>
@@ -54,7 +41,6 @@
           <w:docPartUnique/>
         </w:docPartObj>
       </w:sdtPr>
-      <w:sdtEndPr/>
       <w:sdtContent>
         <w:p>
           <w:pPr>
@@ -593,13 +579,7 @@
               <w:rPr>
                 <w:rStyle w:val="IndexLink"/>
               </w:rPr>
-              <w:t>1</w:t>
-            </w:r>
-            <w:r>
-              <w:rPr>
-                <w:rStyle w:val="IndexLink"/>
-              </w:rPr>
-              <w:t>.1 Understand Dataset:</w:t>
+              <w:t>1.1 Understand Dataset:</w:t>
             </w:r>
             <w:r>
               <w:rPr>
@@ -1020,13 +1000,7 @@
               <w:rPr>
                 <w:rStyle w:val="IndexLink"/>
               </w:rPr>
-              <w:t xml:space="preserve">2.3 Define Functional and Non-functional </w:t>
-            </w:r>
-            <w:r>
-              <w:rPr>
-                <w:rStyle w:val="IndexLink"/>
-              </w:rPr>
-              <w:t>Requirements:</w:t>
+              <w:t>2.3 Define Functional and Non-functional Requirements:</w:t>
             </w:r>
             <w:r>
               <w:rPr>
@@ -1790,13 +1764,7 @@
               <w:rPr>
                 <w:webHidden/>
               </w:rPr>
-              <w:instrText>PAGEREF _Toc14439281</w:instrText>
-            </w:r>
-            <w:r>
-              <w:rPr>
-                <w:webHidden/>
-              </w:rPr>
-              <w:instrText>4 \h</w:instrText>
+              <w:instrText>PAGEREF _Toc144392814 \h</w:instrText>
             </w:r>
             <w:r>
               <w:rPr>
@@ -2363,13 +2331,7 @@
               <w:rPr>
                 <w:webHidden/>
               </w:rPr>
-              <w:instrText>PAGEREF _Toc144392822 \</w:instrText>
-            </w:r>
-            <w:r>
-              <w:rPr>
-                <w:webHidden/>
-              </w:rPr>
-              <w:instrText>h</w:instrText>
+              <w:instrText>PAGEREF _Toc144392822 \h</w:instrText>
             </w:r>
             <w:r>
               <w:rPr>
@@ -2761,13 +2723,7 @@
               <w:rPr>
                 <w:rStyle w:val="IndexLink"/>
               </w:rPr>
-              <w:t>9</w:t>
-            </w:r>
-            <w:r>
-              <w:rPr>
-                <w:rStyle w:val="IndexLink"/>
-              </w:rPr>
-              <w:t>.1 Regular Team Meetings and Progress Updates:</w:t>
+              <w:t>9.1 Regular Team Meetings and Progress Updates:</w:t>
             </w:r>
             <w:r>
               <w:rPr>
@@ -3054,13 +3010,7 @@
               <w:rPr>
                 <w:webHidden/>
               </w:rPr>
-              <w:instrText xml:space="preserve">PAGEREF </w:instrText>
-            </w:r>
-            <w:r>
-              <w:rPr>
-                <w:webHidden/>
-              </w:rPr>
-              <w:instrText>_Toc144392832 \h</w:instrText>
+              <w:instrText>PAGEREF _Toc144392832 \h</w:instrText>
             </w:r>
             <w:r>
               <w:rPr>
@@ -3262,13 +3212,7 @@
               <w:rPr>
                 <w:webHidden/>
               </w:rPr>
-              <w:instrText>PAGEREF _Toc144</w:instrText>
-            </w:r>
-            <w:r>
-              <w:rPr>
-                <w:webHidden/>
-              </w:rPr>
-              <w:instrText>392835 \h</w:instrText>
+              <w:instrText>PAGEREF _Toc144392835 \h</w:instrText>
             </w:r>
             <w:r>
               <w:rPr>
@@ -3541,19 +3485,8 @@
     </w:p>
     <w:p>
       <w:r>
-        <w:t>Sydney has become an important node within Airbnb's environment in the constantly changing world of in</w:t>
-      </w:r>
-      <w:r>
-        <w:t>ternational housing. With Sydney holding the fourth position in the worldwide listings hierarchy in 2016, Sydney continues to be a popular destination for Airbnb fans. The Sydney Airbnb Dataset, a sizeable collection of data on home stay listings, served a</w:t>
-      </w:r>
-      <w:r>
-        <w:t>s the inspiration for this research. The project seeks to make use of this dataset in order to reveal the complex interactions linking Airbnb's effect with Sydney's many neighbourhoods</w:t>
-      </w:r>
-      <w:proofErr w:type="gramStart"/>
-      <w:r>
-        <w:t>..</w:t>
-      </w:r>
-      <w:proofErr w:type="gramEnd"/>
+        <w:t>Sydney has become an important node within Airbnb's environment in the constantly changing world of international housing. With Sydney holding the fourth position in the worldwide listings hierarchy in 2016, Sydney continues to be a popular destination for Airbnb fans. The Sydney Airbnb Dataset, a sizeable collection of data on home stay listings, served as the inspiration for this research. The project seeks to make use of this dataset in order to reveal the complex interactions linking Airbnb's effect with Sydney's many neighbourhoods..</w:t>
+      </w:r>
     </w:p>
     <w:p/>
     <w:p>
@@ -3575,21 +3508,7 @@
         <w:pStyle w:val="ListParagraph"/>
       </w:pPr>
       <w:r>
-        <w:t>We're focusing on specific tasks related to data analysis, like</w:t>
-      </w:r>
-      <w:r>
-        <w:t xml:space="preserve"> figuring out vibes in different neighbourhoods and spotting trends. By narrowing its scope, the project seeks to develop a powerful data analysis tool that takes the form of software and is designed to i</w:t>
-      </w:r>
-      <w:bookmarkStart w:id="3" w:name="_GoBack"/>
-      <w:bookmarkEnd w:id="3"/>
-      <w:r>
-        <w:t>nteract with the complexities of the Sydney Airbnb D</w:t>
-      </w:r>
-      <w:r>
-        <w:t>ataset. Notably, the initiative does not aim to create a standalone Airbnb platform. Instead, creating a tool capable of coordinating analytical efforts is the focus. These projects, in particular, focus on identifying the distinctive characteristics of va</w:t>
-      </w:r>
-      <w:r>
-        <w:t>rious neighbourhoods and identifying historical trends ingrained in the dataset.</w:t>
+        <w:t>We're focusing on specific tasks related to data analysis, like figuring out vibes in different neighbourhoods and spotting trends. By narrowing its scope, the project seeks to develop a powerful data analysis tool that takes the form of software and is designed to interact with the complexities of the Sydney Airbnb Dataset. Notably, the initiative does not aim to create a standalone Airbnb platform. Instead, creating a tool capable of coordinating analytical efforts is the focus. These projects, in particular, focus on identifying the distinctive characteristics of various neighbourhoods and identifying historical trends ingrained in the dataset.</w:t>
       </w:r>
     </w:p>
     <w:p/>
@@ -3601,18 +3520,15 @@
           <w:numId w:val="1"/>
         </w:numPr>
       </w:pPr>
-      <w:bookmarkStart w:id="4" w:name="_Toc144392793"/>
+      <w:bookmarkStart w:id="3" w:name="_Toc144392793"/>
       <w:r>
         <w:t>Document contents</w:t>
       </w:r>
-      <w:bookmarkEnd w:id="4"/>
-    </w:p>
-    <w:p>
-      <w:r>
-        <w:t xml:space="preserve">This document serves as the project plan for the Sydney Airbnb Dataset Tool. It outlines the tasks, timeline, and deliverables for the project's design and </w:t>
-      </w:r>
-      <w:r>
-        <w:t>implementation stages. The project plan is organised as follows:</w:t>
+      <w:bookmarkEnd w:id="3"/>
+    </w:p>
+    <w:p>
+      <w:r>
+        <w:t>This document serves as the project plan for the Sydney Airbnb Dataset Tool. It outlines the tasks, timeline, and deliverables for the project's design and implementation stages. The project plan is organised as follows:</w:t>
       </w:r>
     </w:p>
     <w:p>
@@ -3627,13 +3543,8 @@
     </w:p>
     <w:p>
       <w:r>
-        <w:t xml:space="preserve">- Section 4: Gantt </w:t>
-      </w:r>
-      <w:proofErr w:type="gramStart"/>
-      <w:r>
-        <w:t>Chart</w:t>
-      </w:r>
-      <w:proofErr w:type="gramEnd"/>
+        <w:t>- Section 4: Gantt Chart</w:t>
+      </w:r>
     </w:p>
     <w:p>
       <w:r>
@@ -3647,28 +3558,19 @@
     </w:p>
     <w:p>
       <w:r>
-        <w:t xml:space="preserve">- Section 7: </w:t>
-      </w:r>
-      <w:r>
-        <w:t>Conclusion</w:t>
+        <w:t>- Section 7: Conclusion</w:t>
       </w:r>
     </w:p>
     <w:p/>
     <w:p>
       <w:r>
-        <w:t>This project plan will guide the project team throughout the development process, ensuring tasks are properly defined, estimated, and tracked. Regular updates will be made to the Gantt chart and Git log to reflect the progress made and adjustme</w:t>
-      </w:r>
-      <w:r>
-        <w:t>nts to the timeline. The ultimate goal is to deliver a robust and user-friendly data analysis tool that fulfils the requirements outlined in the Software Design Document.</w:t>
+        <w:t>This project plan will guide the project team throughout the development process, ensuring tasks are properly defined, estimated, and tracked. Regular updates will be made to the Gantt chart and Git log to reflect the progress made and adjustments to the timeline. The ultimate goal is to deliver a robust and user-friendly data analysis tool that fulfils the requirements outlined in the Software Design Document.</w:t>
       </w:r>
     </w:p>
     <w:p/>
     <w:p>
       <w:r>
-        <w:t>The subsequent sections of this document provide detailed information about the vari</w:t>
-      </w:r>
-      <w:r>
-        <w:t>ous aspects of the project plan, including task breakdown, time estimation, and the overall timeline for project completion.</w:t>
+        <w:t>The subsequent sections of this document provide detailed information about the various aspects of the project plan, including task breakdown, time estimation, and the overall timeline for project completion.</w:t>
       </w:r>
       <w:r>
         <w:br w:type="page"/>
@@ -3682,12 +3584,12 @@
           <w:numId w:val="1"/>
         </w:numPr>
       </w:pPr>
-      <w:bookmarkStart w:id="5" w:name="_Toc144392794"/>
+      <w:bookmarkStart w:id="4" w:name="_Toc144392794"/>
       <w:r>
         <w:lastRenderedPageBreak/>
         <w:t>Work Breakdown Structure</w:t>
       </w:r>
-      <w:bookmarkEnd w:id="5"/>
+      <w:bookmarkEnd w:id="4"/>
     </w:p>
     <w:p/>
     <w:p>
@@ -3707,10 +3609,7 @@
     </w:p>
     <w:p>
       <w:r>
-        <w:t xml:space="preserve">   1.3 Form </w:t>
-      </w:r>
-      <w:r>
-        <w:t>Project Team</w:t>
+        <w:t xml:space="preserve">   1.3 Form Project Team</w:t>
       </w:r>
     </w:p>
     <w:p/>
@@ -3747,10 +3646,7 @@
     </w:p>
     <w:p>
       <w:r>
-        <w:t xml:space="preserve">   3.2</w:t>
-      </w:r>
-      <w:r>
-        <w:t xml:space="preserve"> Design User Interaction Flow</w:t>
+        <w:t xml:space="preserve">   3.2 Design User Interaction Flow</w:t>
       </w:r>
     </w:p>
     <w:p>
@@ -3787,10 +3683,7 @@
     <w:p/>
     <w:p>
       <w:r>
-        <w:t>5. Impl</w:t>
-      </w:r>
-      <w:r>
-        <w:t>ement Data Analysis Features</w:t>
+        <w:t>5. Implement Data Analysis Features</w:t>
       </w:r>
       <w:r>
         <w:tab/>
@@ -3813,10 +3706,7 @@
     </w:p>
     <w:p>
       <w:r>
-        <w:t>5.4 Analyse how many cus</w:t>
-      </w:r>
-      <w:r>
-        <w:t>tomers commented on factors related to cleanliness</w:t>
+        <w:t>5.4 Analyse how many customers commented on factors related to cleanliness</w:t>
       </w:r>
     </w:p>
     <w:p>
@@ -3849,10 +3739,7 @@
     </w:p>
     <w:p>
       <w:r>
-        <w:t xml:space="preserve">   </w:t>
-      </w:r>
-      <w:r>
-        <w:t>7.2 Integration Testing of Modules</w:t>
+        <w:t xml:space="preserve">   7.2 Integration Testing of Modules</w:t>
       </w:r>
     </w:p>
     <w:p>
@@ -3889,10 +3776,7 @@
     </w:p>
     <w:p>
       <w:r>
-        <w:t xml:space="preserve">   9.1 Regular Team Meetings and Progress Upd</w:t>
-      </w:r>
-      <w:r>
-        <w:t>ates</w:t>
+        <w:t xml:space="preserve">   9.1 Regular Team Meetings and Progress Updates</w:t>
       </w:r>
     </w:p>
     <w:p>
@@ -3929,10 +3813,7 @@
     </w:p>
     <w:p>
       <w:r>
-        <w:t xml:space="preserve">    11.1 Co</w:t>
-      </w:r>
-      <w:r>
-        <w:t>mpile Required Documents</w:t>
+        <w:t xml:space="preserve">    11.1 Compile Required Documents</w:t>
       </w:r>
     </w:p>
     <w:p>
@@ -3954,27 +3835,27 @@
           <w:numId w:val="1"/>
         </w:numPr>
       </w:pPr>
-      <w:bookmarkStart w:id="6" w:name="_Toc144392795"/>
+      <w:bookmarkStart w:id="5" w:name="_Toc144392795"/>
       <w:r>
         <w:t>Activity Definition &amp; Estimation</w:t>
       </w:r>
-      <w:bookmarkEnd w:id="6"/>
+      <w:bookmarkEnd w:id="5"/>
     </w:p>
     <w:p/>
     <w:p>
       <w:pPr>
         <w:jc w:val="both"/>
       </w:pPr>
-      <w:bookmarkStart w:id="7" w:name="_Toc144392796"/>
-      <w:bookmarkStart w:id="8" w:name="_Toc144381178"/>
+      <w:bookmarkStart w:id="6" w:name="_Toc144392796"/>
+      <w:bookmarkStart w:id="7" w:name="_Toc144381178"/>
       <w:r>
         <w:rPr>
           <w:rStyle w:val="Heading2Char"/>
         </w:rPr>
         <w:t>1. Project Initiation</w:t>
       </w:r>
+      <w:bookmarkEnd w:id="6"/>
       <w:bookmarkEnd w:id="7"/>
-      <w:bookmarkEnd w:id="8"/>
       <w:r>
         <w:rPr>
           <w:b/>
@@ -4000,16 +3881,16 @@
         </w:numPr>
         <w:jc w:val="both"/>
       </w:pPr>
-      <w:bookmarkStart w:id="9" w:name="_Toc144392797"/>
-      <w:bookmarkStart w:id="10" w:name="_Toc144381179"/>
+      <w:bookmarkStart w:id="8" w:name="_Toc144392797"/>
+      <w:bookmarkStart w:id="9" w:name="_Toc144381179"/>
       <w:r>
         <w:rPr>
           <w:rStyle w:val="Heading3Char"/>
         </w:rPr>
         <w:t>1.1 Understand Dataset:</w:t>
       </w:r>
+      <w:bookmarkEnd w:id="8"/>
       <w:bookmarkEnd w:id="9"/>
-      <w:bookmarkEnd w:id="10"/>
       <w:r>
         <w:t xml:space="preserve"> Analyse the dataset to understand its content, structure, and potential insights. This will involve preliminary data exploration and possibly some basic statistics.</w:t>
       </w:r>
@@ -4032,21 +3913,18 @@
         </w:numPr>
         <w:jc w:val="both"/>
       </w:pPr>
-      <w:bookmarkStart w:id="11" w:name="_Toc144392798"/>
-      <w:bookmarkStart w:id="12" w:name="_Toc144381180"/>
+      <w:bookmarkStart w:id="10" w:name="_Toc144392798"/>
+      <w:bookmarkStart w:id="11" w:name="_Toc144381180"/>
       <w:r>
         <w:rPr>
           <w:rStyle w:val="Heading3Char"/>
         </w:rPr>
         <w:t>1.2 Define Project Goals and Scope:</w:t>
       </w:r>
+      <w:bookmarkEnd w:id="10"/>
       <w:bookmarkEnd w:id="11"/>
-      <w:bookmarkEnd w:id="12"/>
-      <w:r>
-        <w:t xml:space="preserve"> Set clear objectives for the pr</w:t>
-      </w:r>
-      <w:r>
-        <w:t>oject, delineate the scope, and ensure alignment with stakeholder expectations.</w:t>
+      <w:r>
+        <w:t xml:space="preserve"> Set clear objectives for the project, delineate the scope, and ensure alignment with stakeholder expectations.</w:t>
       </w:r>
     </w:p>
     <w:p>
@@ -4067,16 +3945,16 @@
         </w:numPr>
         <w:jc w:val="both"/>
       </w:pPr>
-      <w:bookmarkStart w:id="13" w:name="_Toc144392799"/>
-      <w:bookmarkStart w:id="14" w:name="_Toc144381181"/>
+      <w:bookmarkStart w:id="12" w:name="_Toc144392799"/>
+      <w:bookmarkStart w:id="13" w:name="_Toc144381181"/>
       <w:r>
         <w:rPr>
           <w:rStyle w:val="Heading3Char"/>
         </w:rPr>
         <w:t>1.3 Form Project Team:</w:t>
       </w:r>
+      <w:bookmarkEnd w:id="12"/>
       <w:bookmarkEnd w:id="13"/>
-      <w:bookmarkEnd w:id="14"/>
       <w:r>
         <w:rPr>
           <w:b/>
@@ -4101,22 +3979,16 @@
       <w:pPr>
         <w:jc w:val="both"/>
       </w:pPr>
-      <w:bookmarkStart w:id="15" w:name="_Toc144392827"/>
-      <w:bookmarkStart w:id="16" w:name="_Toc144381209"/>
+      <w:bookmarkStart w:id="14" w:name="_Toc144392827"/>
+      <w:bookmarkStart w:id="15" w:name="_Toc144381209"/>
       <w:r>
         <w:rPr>
           <w:rStyle w:val="Heading2Char"/>
         </w:rPr>
-        <w:t>2.</w:t>
-      </w:r>
-      <w:r>
-        <w:rPr>
-          <w:rStyle w:val="Heading2Char"/>
-        </w:rPr>
-        <w:t xml:space="preserve"> Project Management</w:t>
-      </w:r>
+        <w:t>2. Project Management</w:t>
+      </w:r>
+      <w:bookmarkEnd w:id="14"/>
       <w:bookmarkEnd w:id="15"/>
-      <w:bookmarkEnd w:id="16"/>
       <w:r>
         <w:t xml:space="preserve"> - Total Estimated Time: 2 days</w:t>
       </w:r>
@@ -4131,16 +4003,16 @@
         <w:pStyle w:val="ListParagraph"/>
         <w:jc w:val="both"/>
       </w:pPr>
-      <w:bookmarkStart w:id="17" w:name="_Toc144392828"/>
-      <w:bookmarkStart w:id="18" w:name="_Toc144381210"/>
+      <w:bookmarkStart w:id="16" w:name="_Toc144392828"/>
+      <w:bookmarkStart w:id="17" w:name="_Toc144381210"/>
       <w:r>
         <w:rPr>
           <w:rStyle w:val="Heading3Char"/>
         </w:rPr>
         <w:t>2.1 Regular Team Meetings and Progress Updates:</w:t>
       </w:r>
+      <w:bookmarkEnd w:id="16"/>
       <w:bookmarkEnd w:id="17"/>
-      <w:bookmarkEnd w:id="18"/>
       <w:r>
         <w:t xml:space="preserve"> Schedule and hold regular team meetings to discuss progress, tackle issues, and ensure alignment with goals.</w:t>
       </w:r>
@@ -4163,22 +4035,16 @@
         </w:numPr>
         <w:jc w:val="both"/>
       </w:pPr>
-      <w:bookmarkStart w:id="19" w:name="_Toc144392829"/>
-      <w:bookmarkStart w:id="20" w:name="_Toc144381211"/>
+      <w:bookmarkStart w:id="18" w:name="_Toc144392829"/>
+      <w:bookmarkStart w:id="19" w:name="_Toc144381211"/>
       <w:r>
         <w:rPr>
           <w:rStyle w:val="Heading3Char"/>
         </w:rPr>
-        <w:t>2.2 Maintain Git Reposito</w:t>
-      </w:r>
-      <w:r>
-        <w:rPr>
-          <w:rStyle w:val="Heading3Char"/>
-        </w:rPr>
-        <w:t>ry and Version Control:</w:t>
-      </w:r>
+        <w:t>2.2 Maintain Git Repository and Version Control:</w:t>
+      </w:r>
+      <w:bookmarkEnd w:id="18"/>
       <w:bookmarkEnd w:id="19"/>
-      <w:bookmarkEnd w:id="20"/>
       <w:r>
         <w:t xml:space="preserve"> Make sure code is consistently committed to a Git repository and adhere to version control best practices.</w:t>
       </w:r>
@@ -4201,16 +4067,16 @@
       <w:pPr>
         <w:jc w:val="both"/>
       </w:pPr>
-      <w:bookmarkStart w:id="21" w:name="_Toc144392800"/>
-      <w:bookmarkStart w:id="22" w:name="_Toc144381182"/>
+      <w:bookmarkStart w:id="20" w:name="_Toc144392800"/>
+      <w:bookmarkStart w:id="21" w:name="_Toc144381182"/>
       <w:r>
         <w:rPr>
           <w:rStyle w:val="Heading2Char"/>
         </w:rPr>
         <w:t>3. Requirements and Analysis</w:t>
       </w:r>
+      <w:bookmarkEnd w:id="20"/>
       <w:bookmarkEnd w:id="21"/>
-      <w:bookmarkEnd w:id="22"/>
       <w:r>
         <w:rPr>
           <w:rStyle w:val="Heading2Char"/>
@@ -4235,21 +4101,18 @@
         </w:numPr>
         <w:jc w:val="both"/>
       </w:pPr>
-      <w:bookmarkStart w:id="23" w:name="_Toc144392801"/>
-      <w:bookmarkStart w:id="24" w:name="_Toc144381183"/>
+      <w:bookmarkStart w:id="22" w:name="_Toc144392801"/>
+      <w:bookmarkStart w:id="23" w:name="_Toc144381183"/>
       <w:r>
         <w:rPr>
           <w:rStyle w:val="Heading3Char"/>
         </w:rPr>
         <w:t>3.1 Gather Dataset Details:</w:t>
       </w:r>
+      <w:bookmarkEnd w:id="22"/>
       <w:bookmarkEnd w:id="23"/>
-      <w:bookmarkEnd w:id="24"/>
-      <w:r>
-        <w:t xml:space="preserve">  Delve deeper</w:t>
-      </w:r>
-      <w:r>
-        <w:t xml:space="preserve"> into the dataset to gather specifics like its source, size, attributes, and other relevant metadata.</w:t>
+      <w:r>
+        <w:t xml:space="preserve">  Delve deeper into the dataset to gather specifics like its source, size, attributes, and other relevant metadata.</w:t>
       </w:r>
     </w:p>
     <w:p>
@@ -4270,8 +4133,8 @@
         </w:numPr>
         <w:jc w:val="both"/>
       </w:pPr>
-      <w:bookmarkStart w:id="25" w:name="_Toc144392802"/>
-      <w:bookmarkStart w:id="26" w:name="_Toc144381184"/>
+      <w:bookmarkStart w:id="24" w:name="_Toc144392802"/>
+      <w:bookmarkStart w:id="25" w:name="_Toc144381184"/>
       <w:r>
         <w:rPr>
           <w:rStyle w:val="Heading3Char"/>
@@ -4279,8 +4142,8 @@
         <w:lastRenderedPageBreak/>
         <w:t>3.2 Identify Analysis and Visualisation Needs:</w:t>
       </w:r>
+      <w:bookmarkEnd w:id="24"/>
       <w:bookmarkEnd w:id="25"/>
-      <w:bookmarkEnd w:id="26"/>
       <w:r>
         <w:rPr>
           <w:rStyle w:val="Heading3Char"/>
@@ -4288,10 +4151,7 @@
         <w:t xml:space="preserve"> </w:t>
       </w:r>
       <w:r>
-        <w:t>Determine the types of analysis and visualisations that can be derived from the datas</w:t>
-      </w:r>
-      <w:r>
-        <w:t>et, focusing on property listings and customer reviews.</w:t>
+        <w:t>Determine the types of analysis and visualisations that can be derived from the dataset, focusing on property listings and customer reviews.</w:t>
       </w:r>
     </w:p>
     <w:p>
@@ -4312,21 +4172,18 @@
         </w:numPr>
         <w:jc w:val="both"/>
       </w:pPr>
-      <w:bookmarkStart w:id="27" w:name="_Toc144392803"/>
-      <w:bookmarkStart w:id="28" w:name="_Toc144381185"/>
+      <w:bookmarkStart w:id="26" w:name="_Toc144392803"/>
+      <w:bookmarkStart w:id="27" w:name="_Toc144381185"/>
       <w:r>
         <w:rPr>
           <w:rStyle w:val="Heading3Char"/>
         </w:rPr>
         <w:t>3.3 Define Functional and Non-functional Requirements:</w:t>
       </w:r>
+      <w:bookmarkEnd w:id="26"/>
       <w:bookmarkEnd w:id="27"/>
-      <w:bookmarkEnd w:id="28"/>
-      <w:r>
-        <w:t xml:space="preserve"> Specify the functionalities the project should achieve and set non-functional criteria like performance, usability, and se</w:t>
-      </w:r>
-      <w:r>
-        <w:t>curity.</w:t>
+      <w:r>
+        <w:t xml:space="preserve"> Specify the functionalities the project should achieve and set non-functional criteria like performance, usability, and security.</w:t>
       </w:r>
     </w:p>
     <w:p>
@@ -4354,16 +4211,16 @@
       <w:pPr>
         <w:jc w:val="both"/>
       </w:pPr>
-      <w:bookmarkStart w:id="29" w:name="_Toc144392804"/>
-      <w:bookmarkStart w:id="30" w:name="_Toc144381186"/>
+      <w:bookmarkStart w:id="28" w:name="_Toc144392804"/>
+      <w:bookmarkStart w:id="29" w:name="_Toc144381186"/>
       <w:r>
         <w:rPr>
           <w:rStyle w:val="Heading2Char"/>
         </w:rPr>
         <w:t>4. User Interface Design</w:t>
       </w:r>
+      <w:bookmarkEnd w:id="28"/>
       <w:bookmarkEnd w:id="29"/>
-      <w:bookmarkEnd w:id="30"/>
       <w:r>
         <w:t xml:space="preserve"> - Total Estimated Time: 6 days</w:t>
       </w:r>
@@ -4382,16 +4239,16 @@
         </w:numPr>
         <w:jc w:val="both"/>
       </w:pPr>
-      <w:bookmarkStart w:id="31" w:name="_Toc144392805"/>
-      <w:bookmarkStart w:id="32" w:name="_Toc144381187"/>
+      <w:bookmarkStart w:id="30" w:name="_Toc144392805"/>
+      <w:bookmarkStart w:id="31" w:name="_Toc144381187"/>
       <w:r>
         <w:rPr>
           <w:rStyle w:val="Heading3Char"/>
         </w:rPr>
         <w:t>4.1 Create Wire frames for User Interface:</w:t>
       </w:r>
+      <w:bookmarkEnd w:id="30"/>
       <w:bookmarkEnd w:id="31"/>
-      <w:bookmarkEnd w:id="32"/>
       <w:r>
         <w:t xml:space="preserve"> Sketch out basic visual representations of the user interface, highlighting layout and user pathways.</w:t>
       </w:r>
@@ -4402,10 +4259,7 @@
         <w:jc w:val="both"/>
       </w:pPr>
       <w:r>
-        <w:t xml:space="preserve">Estimated Time: 2 </w:t>
-      </w:r>
-      <w:r>
-        <w:t>days</w:t>
+        <w:t>Estimated Time: 2 days</w:t>
       </w:r>
     </w:p>
     <w:p>
@@ -4417,16 +4271,16 @@
         </w:numPr>
         <w:jc w:val="both"/>
       </w:pPr>
-      <w:bookmarkStart w:id="33" w:name="_Toc144392806"/>
-      <w:bookmarkStart w:id="34" w:name="_Toc144381188"/>
+      <w:bookmarkStart w:id="32" w:name="_Toc144392806"/>
+      <w:bookmarkStart w:id="33" w:name="_Toc144381188"/>
       <w:r>
         <w:rPr>
           <w:rStyle w:val="Heading3Char"/>
         </w:rPr>
         <w:t>4.2 Design User Interaction Flow:</w:t>
       </w:r>
+      <w:bookmarkEnd w:id="32"/>
       <w:bookmarkEnd w:id="33"/>
-      <w:bookmarkEnd w:id="34"/>
       <w:r>
         <w:t xml:space="preserve"> Chart the user's journey through the application, defining how they'll interact with the various features.</w:t>
       </w:r>
@@ -4449,21 +4303,18 @@
         </w:numPr>
         <w:jc w:val="both"/>
       </w:pPr>
-      <w:bookmarkStart w:id="35" w:name="_Toc144392807"/>
-      <w:bookmarkStart w:id="36" w:name="_Toc144381189"/>
+      <w:bookmarkStart w:id="34" w:name="_Toc144392807"/>
+      <w:bookmarkStart w:id="35" w:name="_Toc144381189"/>
       <w:r>
         <w:rPr>
           <w:rStyle w:val="Heading3Char"/>
         </w:rPr>
         <w:t>4.3 Define UI Components and Layout:</w:t>
       </w:r>
+      <w:bookmarkEnd w:id="34"/>
       <w:bookmarkEnd w:id="35"/>
-      <w:bookmarkEnd w:id="36"/>
-      <w:r>
-        <w:t xml:space="preserve"> Finalise the design elements, components, and thei</w:t>
-      </w:r>
-      <w:r>
-        <w:t>r positioning within the interface.</w:t>
+      <w:r>
+        <w:t xml:space="preserve"> Finalise the design elements, components, and their positioning within the interface.</w:t>
       </w:r>
     </w:p>
     <w:p>
@@ -4484,16 +4335,16 @@
       <w:pPr>
         <w:jc w:val="both"/>
       </w:pPr>
-      <w:bookmarkStart w:id="37" w:name="_Toc144392808"/>
-      <w:bookmarkStart w:id="38" w:name="_Toc144381190"/>
+      <w:bookmarkStart w:id="36" w:name="_Toc144392808"/>
+      <w:bookmarkStart w:id="37" w:name="_Toc144381190"/>
       <w:r>
         <w:rPr>
           <w:rStyle w:val="Heading2Char"/>
         </w:rPr>
         <w:t>5. Software Architecture</w:t>
       </w:r>
+      <w:bookmarkEnd w:id="36"/>
       <w:bookmarkEnd w:id="37"/>
-      <w:bookmarkEnd w:id="38"/>
       <w:r>
         <w:t xml:space="preserve"> - Total Estimated Time: 5 days</w:t>
       </w:r>
@@ -4512,16 +4363,16 @@
         </w:numPr>
         <w:jc w:val="both"/>
       </w:pPr>
-      <w:bookmarkStart w:id="39" w:name="_Toc144392809"/>
-      <w:bookmarkStart w:id="40" w:name="_Toc144381191"/>
+      <w:bookmarkStart w:id="38" w:name="_Toc144392809"/>
+      <w:bookmarkStart w:id="39" w:name="_Toc144381191"/>
       <w:r>
         <w:rPr>
           <w:rStyle w:val="Heading3Char"/>
         </w:rPr>
         <w:t>5.1 Select Programming Language and Framework:</w:t>
       </w:r>
+      <w:bookmarkEnd w:id="38"/>
       <w:bookmarkEnd w:id="39"/>
-      <w:bookmarkEnd w:id="40"/>
       <w:r>
         <w:rPr>
           <w:rStyle w:val="Heading3Char"/>
@@ -4529,10 +4380,7 @@
         <w:t xml:space="preserve"> </w:t>
       </w:r>
       <w:r>
-        <w:t>Choose the most suitable programming language and framework based on the project's requireme</w:t>
-      </w:r>
-      <w:r>
-        <w:t>nts and team's proficiency.</w:t>
+        <w:t>Choose the most suitable programming language and framework based on the project's requirements and team's proficiency.</w:t>
       </w:r>
     </w:p>
     <w:p>
@@ -4553,16 +4401,16 @@
         </w:numPr>
         <w:jc w:val="both"/>
       </w:pPr>
-      <w:bookmarkStart w:id="41" w:name="_Toc144392810"/>
-      <w:bookmarkStart w:id="42" w:name="_Toc144381192"/>
+      <w:bookmarkStart w:id="40" w:name="_Toc144392810"/>
+      <w:bookmarkStart w:id="41" w:name="_Toc144381192"/>
       <w:r>
         <w:rPr>
           <w:rStyle w:val="Heading3Char"/>
         </w:rPr>
         <w:t>5.2 Design System Components (Frontend, Backend):</w:t>
       </w:r>
+      <w:bookmarkEnd w:id="40"/>
       <w:bookmarkEnd w:id="41"/>
-      <w:bookmarkEnd w:id="42"/>
       <w:r>
         <w:t xml:space="preserve">  Architect the system, detailing the frontend and backend components and how they'll interact.</w:t>
       </w:r>
@@ -4585,22 +4433,16 @@
         </w:numPr>
         <w:jc w:val="both"/>
       </w:pPr>
-      <w:bookmarkStart w:id="43" w:name="_Toc144392811"/>
-      <w:bookmarkStart w:id="44" w:name="_Toc144381193"/>
+      <w:bookmarkStart w:id="42" w:name="_Toc144392811"/>
+      <w:bookmarkStart w:id="43" w:name="_Toc144381193"/>
       <w:r>
         <w:rPr>
           <w:rStyle w:val="Heading3Char"/>
         </w:rPr>
-        <w:t xml:space="preserve">5.3 Define Data Storage and Retrieval </w:t>
-      </w:r>
-      <w:r>
-        <w:rPr>
-          <w:rStyle w:val="Heading3Char"/>
-        </w:rPr>
-        <w:t>Approach:</w:t>
-      </w:r>
+        <w:t>5.3 Define Data Storage and Retrieval Approach:</w:t>
+      </w:r>
+      <w:bookmarkEnd w:id="42"/>
       <w:bookmarkEnd w:id="43"/>
-      <w:bookmarkEnd w:id="44"/>
       <w:r>
         <w:rPr>
           <w:rStyle w:val="Heading3Char"/>
@@ -4642,14 +4484,14 @@
           <w:color w:val="4A66AC" w:themeColor="accent1"/>
         </w:rPr>
       </w:pPr>
-      <w:bookmarkStart w:id="45" w:name="_Toc144392812"/>
+      <w:bookmarkStart w:id="44" w:name="_Toc144392812"/>
       <w:r>
         <w:rPr>
           <w:rStyle w:val="Heading3Char"/>
         </w:rPr>
         <w:t>5.4 Part A Submission:</w:t>
       </w:r>
-      <w:bookmarkEnd w:id="45"/>
+      <w:bookmarkEnd w:id="44"/>
       <w:r>
         <w:rPr>
           <w:rStyle w:val="Heading3Char"/>
@@ -4695,22 +4537,16 @@
       <w:pPr>
         <w:jc w:val="both"/>
       </w:pPr>
-      <w:bookmarkStart w:id="46" w:name="_Toc144392813"/>
-      <w:bookmarkStart w:id="47" w:name="_Toc144381194"/>
+      <w:bookmarkStart w:id="45" w:name="_Toc144392813"/>
+      <w:bookmarkStart w:id="46" w:name="_Toc144381194"/>
       <w:r>
         <w:rPr>
           <w:rStyle w:val="Heading2Char"/>
         </w:rPr>
-        <w:t xml:space="preserve">6. Implement Data </w:t>
-      </w:r>
-      <w:r>
-        <w:rPr>
-          <w:rStyle w:val="Heading2Char"/>
-        </w:rPr>
-        <w:t>Analysis Features</w:t>
-      </w:r>
+        <w:t>6. Implement Data Analysis Features</w:t>
+      </w:r>
+      <w:bookmarkEnd w:id="45"/>
       <w:bookmarkEnd w:id="46"/>
-      <w:bookmarkEnd w:id="47"/>
       <w:r>
         <w:t xml:space="preserve"> - Total Estimated Time: 15 days</w:t>
       </w:r>
@@ -4729,16 +4565,16 @@
         </w:numPr>
         <w:jc w:val="both"/>
       </w:pPr>
-      <w:bookmarkStart w:id="48" w:name="_Toc144392814"/>
-      <w:bookmarkStart w:id="49" w:name="_Toc144381195"/>
+      <w:bookmarkStart w:id="47" w:name="_Toc144392814"/>
+      <w:bookmarkStart w:id="48" w:name="_Toc144381195"/>
       <w:r>
         <w:rPr>
           <w:rStyle w:val="Heading3Char"/>
         </w:rPr>
         <w:t>6.1 Report the information of all listings in a specified suburb:</w:t>
       </w:r>
+      <w:bookmarkEnd w:id="47"/>
       <w:bookmarkEnd w:id="48"/>
-      <w:bookmarkEnd w:id="49"/>
       <w:r>
         <w:t xml:space="preserve"> Develop a feature to filter and display property listings based on user-specified suburbs.</w:t>
       </w:r>
@@ -4767,22 +4603,16 @@
         </w:numPr>
         <w:jc w:val="both"/>
       </w:pPr>
-      <w:bookmarkStart w:id="50" w:name="_Toc144392815"/>
-      <w:bookmarkStart w:id="51" w:name="_Toc144381196"/>
+      <w:bookmarkStart w:id="49" w:name="_Toc144392815"/>
+      <w:bookmarkStart w:id="50" w:name="_Toc144381196"/>
       <w:r>
         <w:rPr>
           <w:rStyle w:val="Heading3Char"/>
         </w:rPr>
-        <w:t xml:space="preserve">6.2 Implement chart </w:t>
-      </w:r>
-      <w:r>
-        <w:rPr>
-          <w:rStyle w:val="Heading3Char"/>
-        </w:rPr>
-        <w:t>showing distribution of property prices:</w:t>
-      </w:r>
+        <w:t>6.2 Implement chart showing distribution of property prices:</w:t>
+      </w:r>
+      <w:bookmarkEnd w:id="49"/>
       <w:bookmarkEnd w:id="50"/>
-      <w:bookmarkEnd w:id="51"/>
       <w:r>
         <w:t xml:space="preserve"> Design a visualisation that displays the range and distribution of property prices.</w:t>
       </w:r>
@@ -4805,21 +4635,18 @@
         </w:numPr>
         <w:jc w:val="both"/>
       </w:pPr>
-      <w:bookmarkStart w:id="52" w:name="_Toc144392816"/>
-      <w:bookmarkStart w:id="53" w:name="_Toc144381197"/>
+      <w:bookmarkStart w:id="51" w:name="_Toc144392816"/>
+      <w:bookmarkStart w:id="52" w:name="_Toc144381197"/>
       <w:r>
         <w:rPr>
           <w:rStyle w:val="Heading3Char"/>
         </w:rPr>
         <w:t>6.3 Retrieve all records containing a user-entered keyword (e.g., pool, pet):</w:t>
       </w:r>
+      <w:bookmarkEnd w:id="51"/>
       <w:bookmarkEnd w:id="52"/>
-      <w:bookmarkEnd w:id="53"/>
-      <w:r>
-        <w:t xml:space="preserve"> Implement a search feature all</w:t>
-      </w:r>
-      <w:r>
-        <w:t>owing users to find listings based on specific keywords.</w:t>
+      <w:r>
+        <w:t xml:space="preserve"> Implement a search feature allowing users to find listings based on specific keywords.</w:t>
       </w:r>
     </w:p>
     <w:p>
@@ -4840,16 +4667,16 @@
         </w:numPr>
         <w:jc w:val="both"/>
       </w:pPr>
-      <w:bookmarkStart w:id="54" w:name="_Toc144392817"/>
-      <w:bookmarkStart w:id="55" w:name="_Toc144381198"/>
+      <w:bookmarkStart w:id="53" w:name="_Toc144392817"/>
+      <w:bookmarkStart w:id="54" w:name="_Toc144381198"/>
       <w:r>
         <w:rPr>
           <w:rStyle w:val="Heading3Char"/>
         </w:rPr>
         <w:t>6.4 Analyse how many customers commented on factors related to cleanliness:</w:t>
       </w:r>
+      <w:bookmarkEnd w:id="53"/>
       <w:bookmarkEnd w:id="54"/>
-      <w:bookmarkEnd w:id="55"/>
       <w:r>
         <w:t xml:space="preserve"> Develop an analysis feature to quantify and possibly visualise customer feedback on cleanliness.</w:t>
       </w:r>
@@ -4860,10 +4687,7 @@
         <w:jc w:val="both"/>
       </w:pPr>
       <w:r>
-        <w:t>Est</w:t>
-      </w:r>
-      <w:r>
-        <w:t>imated Time: 3 days</w:t>
+        <w:t>Estimated Time: 3 days</w:t>
       </w:r>
     </w:p>
     <w:p>
@@ -4875,16 +4699,16 @@
         </w:numPr>
         <w:jc w:val="both"/>
       </w:pPr>
-      <w:bookmarkStart w:id="56" w:name="_Toc144392818"/>
-      <w:bookmarkStart w:id="57" w:name="_Toc144381200"/>
+      <w:bookmarkStart w:id="55" w:name="_Toc144392818"/>
+      <w:bookmarkStart w:id="56" w:name="_Toc144381200"/>
       <w:r>
         <w:rPr>
           <w:rStyle w:val="Heading3Char"/>
         </w:rPr>
         <w:t>6.5 Implement search by name feature:</w:t>
       </w:r>
+      <w:bookmarkEnd w:id="55"/>
       <w:bookmarkEnd w:id="56"/>
-      <w:bookmarkEnd w:id="57"/>
       <w:r>
         <w:t xml:space="preserve"> Develop a search feature that allows the ability to search review by name.</w:t>
       </w:r>
@@ -4907,16 +4731,16 @@
       <w:pPr>
         <w:jc w:val="both"/>
       </w:pPr>
-      <w:bookmarkStart w:id="58" w:name="_Toc144392819"/>
-      <w:bookmarkStart w:id="59" w:name="_Toc144381201"/>
+      <w:bookmarkStart w:id="57" w:name="_Toc144392819"/>
+      <w:bookmarkStart w:id="58" w:name="_Toc144381201"/>
       <w:r>
         <w:rPr>
           <w:rStyle w:val="Heading2Char"/>
         </w:rPr>
         <w:t>7. Testing and Quality Assurance</w:t>
       </w:r>
+      <w:bookmarkEnd w:id="57"/>
       <w:bookmarkEnd w:id="58"/>
-      <w:bookmarkEnd w:id="59"/>
       <w:r>
         <w:t xml:space="preserve"> - Total Estimated Time: 8 days</w:t>
       </w:r>
@@ -4935,22 +4759,16 @@
         </w:numPr>
         <w:jc w:val="both"/>
       </w:pPr>
-      <w:bookmarkStart w:id="60" w:name="_Toc144392820"/>
-      <w:bookmarkStart w:id="61" w:name="_Toc144381202"/>
+      <w:bookmarkStart w:id="59" w:name="_Toc144392820"/>
+      <w:bookmarkStart w:id="60" w:name="_Toc144381202"/>
       <w:r>
         <w:rPr>
           <w:rStyle w:val="Heading3Char"/>
         </w:rPr>
-        <w:t>7.1 Unit Testing for Individual Co</w:t>
-      </w:r>
-      <w:r>
-        <w:rPr>
-          <w:rStyle w:val="Heading3Char"/>
-        </w:rPr>
-        <w:t>mponents:</w:t>
-      </w:r>
+        <w:t>7.1 Unit Testing for Individual Components:</w:t>
+      </w:r>
+      <w:bookmarkEnd w:id="59"/>
       <w:bookmarkEnd w:id="60"/>
-      <w:bookmarkEnd w:id="61"/>
       <w:r>
         <w:t xml:space="preserve"> Design and execute tests for each component or unit of the application, ensuring they operate as intended.</w:t>
       </w:r>
@@ -4973,8 +4791,8 @@
         </w:numPr>
         <w:jc w:val="both"/>
       </w:pPr>
-      <w:bookmarkStart w:id="62" w:name="_Toc144392821"/>
-      <w:bookmarkStart w:id="63" w:name="_Toc144381203"/>
+      <w:bookmarkStart w:id="61" w:name="_Toc144392821"/>
+      <w:bookmarkStart w:id="62" w:name="_Toc144381203"/>
       <w:r>
         <w:rPr>
           <w:rStyle w:val="Heading3Char"/>
@@ -4982,13 +4800,10 @@
         <w:lastRenderedPageBreak/>
         <w:t>7.2 Integration Testing of Modules:</w:t>
       </w:r>
+      <w:bookmarkEnd w:id="61"/>
       <w:bookmarkEnd w:id="62"/>
-      <w:bookmarkEnd w:id="63"/>
-      <w:r>
-        <w:t xml:space="preserve"> Test the interplay between the application's components or modules, ensuring smo</w:t>
-      </w:r>
-      <w:r>
-        <w:t>oth operation.</w:t>
+      <w:r>
+        <w:t xml:space="preserve"> Test the interplay between the application's components or modules, ensuring smooth operation.</w:t>
       </w:r>
     </w:p>
     <w:p>
@@ -5009,16 +4824,16 @@
         </w:numPr>
         <w:jc w:val="both"/>
       </w:pPr>
-      <w:bookmarkStart w:id="64" w:name="_Toc144392822"/>
-      <w:bookmarkStart w:id="65" w:name="_Toc144381204"/>
+      <w:bookmarkStart w:id="63" w:name="_Toc144392822"/>
+      <w:bookmarkStart w:id="64" w:name="_Toc144381204"/>
       <w:r>
         <w:rPr>
           <w:rStyle w:val="Heading3Char"/>
         </w:rPr>
         <w:t>7.3 User Acceptance Testing:</w:t>
       </w:r>
+      <w:bookmarkEnd w:id="63"/>
       <w:bookmarkEnd w:id="64"/>
-      <w:bookmarkEnd w:id="65"/>
       <w:r>
         <w:t xml:space="preserve"> Engage potential users to test the application under real-world conditions, collecting feedback to ensure it meets their needs and expectations.</w:t>
       </w:r>
@@ -5046,16 +4861,16 @@
       <w:pPr>
         <w:jc w:val="both"/>
       </w:pPr>
-      <w:bookmarkStart w:id="66" w:name="_Toc144392823"/>
-      <w:bookmarkStart w:id="67" w:name="_Toc144381205"/>
+      <w:bookmarkStart w:id="65" w:name="_Toc144392823"/>
+      <w:bookmarkStart w:id="66" w:name="_Toc144381205"/>
       <w:r>
         <w:rPr>
           <w:rStyle w:val="Heading2Char"/>
         </w:rPr>
         <w:t>8. Documentation</w:t>
       </w:r>
+      <w:bookmarkEnd w:id="65"/>
       <w:bookmarkEnd w:id="66"/>
-      <w:bookmarkEnd w:id="67"/>
       <w:r>
         <w:rPr>
           <w:rStyle w:val="Heading2Char"/>
@@ -5063,10 +4878,7 @@
         <w:t xml:space="preserve"> </w:t>
       </w:r>
       <w:r>
-        <w:t xml:space="preserve">- </w:t>
-      </w:r>
-      <w:r>
-        <w:t>Total Estimated Time: 5 days</w:t>
+        <w:t>- Total Estimated Time: 5 days</w:t>
       </w:r>
     </w:p>
     <w:p>
@@ -5083,16 +4895,16 @@
         </w:numPr>
         <w:jc w:val="both"/>
       </w:pPr>
-      <w:bookmarkStart w:id="68" w:name="_Toc144392824"/>
-      <w:bookmarkStart w:id="69" w:name="_Toc144381206"/>
+      <w:bookmarkStart w:id="67" w:name="_Toc144392824"/>
+      <w:bookmarkStart w:id="68" w:name="_Toc144381206"/>
       <w:r>
         <w:rPr>
           <w:rStyle w:val="Heading3Char"/>
         </w:rPr>
         <w:t>8.1 User Manual Preparation:</w:t>
       </w:r>
+      <w:bookmarkEnd w:id="67"/>
       <w:bookmarkEnd w:id="68"/>
-      <w:bookmarkEnd w:id="69"/>
       <w:r>
         <w:t xml:space="preserve"> Draft a detailed guide to assist end-users in navigating and utilizing the application.</w:t>
       </w:r>
@@ -5115,21 +4927,18 @@
         </w:numPr>
         <w:jc w:val="both"/>
       </w:pPr>
-      <w:bookmarkStart w:id="70" w:name="_Toc144392825"/>
-      <w:bookmarkStart w:id="71" w:name="_Toc144381207"/>
+      <w:bookmarkStart w:id="69" w:name="_Toc144392825"/>
+      <w:bookmarkStart w:id="70" w:name="_Toc144381207"/>
       <w:r>
         <w:rPr>
           <w:rStyle w:val="Heading3Char"/>
         </w:rPr>
         <w:t>8.2 Software Design Document Update:</w:t>
       </w:r>
+      <w:bookmarkEnd w:id="69"/>
       <w:bookmarkEnd w:id="70"/>
-      <w:bookmarkEnd w:id="71"/>
-      <w:r>
-        <w:t xml:space="preserve"> Update the design documentation to mirror the app</w:t>
-      </w:r>
-      <w:r>
-        <w:t>lication's final architecture and features.</w:t>
+      <w:r>
+        <w:t xml:space="preserve"> Update the design documentation to mirror the application's final architecture and features.</w:t>
       </w:r>
     </w:p>
     <w:p>
@@ -5150,16 +4959,16 @@
         </w:numPr>
         <w:jc w:val="both"/>
       </w:pPr>
-      <w:bookmarkStart w:id="72" w:name="_Toc144392826"/>
-      <w:bookmarkStart w:id="73" w:name="_Toc144381208"/>
+      <w:bookmarkStart w:id="71" w:name="_Toc144392826"/>
+      <w:bookmarkStart w:id="72" w:name="_Toc144381208"/>
       <w:r>
         <w:rPr>
           <w:rStyle w:val="Heading3Char"/>
         </w:rPr>
         <w:t>8.3 Testing Report Compilation:</w:t>
       </w:r>
+      <w:bookmarkEnd w:id="71"/>
       <w:bookmarkEnd w:id="72"/>
-      <w:bookmarkEnd w:id="73"/>
       <w:r>
         <w:rPr>
           <w:rStyle w:val="Heading3Char"/>
@@ -5193,16 +5002,16 @@
       <w:pPr>
         <w:jc w:val="both"/>
       </w:pPr>
-      <w:bookmarkStart w:id="74" w:name="_Toc144392830"/>
-      <w:bookmarkStart w:id="75" w:name="_Toc144381212"/>
+      <w:bookmarkStart w:id="73" w:name="_Toc144392830"/>
+      <w:bookmarkStart w:id="74" w:name="_Toc144381212"/>
       <w:r>
         <w:rPr>
           <w:rStyle w:val="Heading2Char"/>
         </w:rPr>
         <w:t>9. Project Review and Finalisation</w:t>
       </w:r>
+      <w:bookmarkEnd w:id="73"/>
       <w:bookmarkEnd w:id="74"/>
-      <w:bookmarkEnd w:id="75"/>
       <w:r>
         <w:t xml:space="preserve"> - Total Estimated Time: 8 days</w:t>
       </w:r>
@@ -5221,16 +5030,16 @@
         </w:numPr>
         <w:jc w:val="both"/>
       </w:pPr>
-      <w:bookmarkStart w:id="76" w:name="_Toc144392831"/>
-      <w:bookmarkStart w:id="77" w:name="_Toc144381213"/>
+      <w:bookmarkStart w:id="75" w:name="_Toc144392831"/>
+      <w:bookmarkStart w:id="76" w:name="_Toc144381213"/>
       <w:r>
         <w:rPr>
           <w:rStyle w:val="Heading3Char"/>
         </w:rPr>
         <w:t>9.1 Review Project Deliverables:</w:t>
       </w:r>
+      <w:bookmarkEnd w:id="75"/>
       <w:bookmarkEnd w:id="76"/>
-      <w:bookmarkEnd w:id="77"/>
       <w:r>
         <w:t xml:space="preserve"> Assess all project outcomes to ensure they meet the defined requirements and quality standards.</w:t>
       </w:r>
@@ -5253,21 +5062,18 @@
         </w:numPr>
         <w:jc w:val="both"/>
       </w:pPr>
-      <w:bookmarkStart w:id="78" w:name="_Toc144392832"/>
-      <w:bookmarkStart w:id="79" w:name="_Toc144381214"/>
+      <w:bookmarkStart w:id="77" w:name="_Toc144392832"/>
+      <w:bookmarkStart w:id="78" w:name="_Toc144381214"/>
       <w:r>
         <w:rPr>
           <w:rStyle w:val="Heading3Char"/>
         </w:rPr>
         <w:t>9.2 Refine User Interface and Functionality:</w:t>
       </w:r>
+      <w:bookmarkEnd w:id="77"/>
       <w:bookmarkEnd w:id="78"/>
-      <w:bookmarkEnd w:id="79"/>
-      <w:r>
-        <w:t xml:space="preserve"> Make any final adjustments</w:t>
-      </w:r>
-      <w:r>
-        <w:t xml:space="preserve"> to the UI and functionality based on feedback and testing outcomes.</w:t>
+      <w:r>
+        <w:t xml:space="preserve"> Make any final adjustments to the UI and functionality based on feedback and testing outcomes.</w:t>
       </w:r>
     </w:p>
     <w:p>
@@ -5288,8 +5094,8 @@
         </w:numPr>
         <w:jc w:val="both"/>
       </w:pPr>
-      <w:bookmarkStart w:id="80" w:name="_Toc144392833"/>
-      <w:bookmarkStart w:id="81" w:name="_Toc144381215"/>
+      <w:bookmarkStart w:id="79" w:name="_Toc144392833"/>
+      <w:bookmarkStart w:id="80" w:name="_Toc144381215"/>
       <w:r>
         <w:rPr>
           <w:rStyle w:val="Heading3Char"/>
@@ -5297,8 +5103,8 @@
         <w:lastRenderedPageBreak/>
         <w:t>9.3 Final Testing and Bug Fixing:</w:t>
       </w:r>
+      <w:bookmarkEnd w:id="79"/>
       <w:bookmarkEnd w:id="80"/>
-      <w:bookmarkEnd w:id="81"/>
       <w:r>
         <w:t xml:space="preserve">  Conduct a last round of testing to identify and rectify any remaining issues.</w:t>
       </w:r>
@@ -5321,28 +5127,22 @@
       <w:pPr>
         <w:jc w:val="both"/>
       </w:pPr>
-      <w:bookmarkStart w:id="82" w:name="_Toc144381216"/>
-      <w:bookmarkStart w:id="83" w:name="_Toc144392834"/>
+      <w:bookmarkStart w:id="81" w:name="_Toc144381216"/>
+      <w:bookmarkStart w:id="82" w:name="_Toc144392834"/>
       <w:r>
         <w:rPr>
           <w:rStyle w:val="Heading2Char"/>
         </w:rPr>
         <w:t>10. Submission Prep</w:t>
       </w:r>
-      <w:bookmarkEnd w:id="82"/>
+      <w:bookmarkEnd w:id="81"/>
       <w:r>
         <w:rPr>
           <w:rStyle w:val="Heading2Char"/>
         </w:rPr>
-        <w:t xml:space="preserve">aration </w:t>
-      </w:r>
-      <w:r>
-        <w:rPr>
-          <w:rStyle w:val="Heading2Char"/>
-        </w:rPr>
-        <w:t>and submission</w:t>
-      </w:r>
-      <w:bookmarkEnd w:id="83"/>
+        <w:t>aration and submission</w:t>
+      </w:r>
+      <w:bookmarkEnd w:id="82"/>
       <w:r>
         <w:t xml:space="preserve"> - Total Estimated Time: 3 days</w:t>
       </w:r>
@@ -5361,16 +5161,16 @@
         </w:numPr>
         <w:jc w:val="both"/>
       </w:pPr>
-      <w:bookmarkStart w:id="84" w:name="_Toc144392835"/>
-      <w:bookmarkStart w:id="85" w:name="_Toc144381217"/>
+      <w:bookmarkStart w:id="83" w:name="_Toc144392835"/>
+      <w:bookmarkStart w:id="84" w:name="_Toc144381217"/>
       <w:r>
         <w:rPr>
           <w:rStyle w:val="Heading3Char"/>
         </w:rPr>
         <w:t>10.1 Compile Required Documents:</w:t>
       </w:r>
+      <w:bookmarkEnd w:id="83"/>
       <w:bookmarkEnd w:id="84"/>
-      <w:bookmarkEnd w:id="85"/>
       <w:r>
         <w:t xml:space="preserve"> Assemble all necessary documentation, like design documents, user manuals, and testing reports, in preparation for submission.</w:t>
       </w:r>
@@ -5398,22 +5198,16 @@
         </w:numPr>
         <w:jc w:val="both"/>
       </w:pPr>
-      <w:bookmarkStart w:id="86" w:name="_Toc144392836"/>
-      <w:bookmarkStart w:id="87" w:name="_Toc144381218"/>
+      <w:bookmarkStart w:id="85" w:name="_Toc144392836"/>
+      <w:bookmarkStart w:id="86" w:name="_Toc144381218"/>
       <w:r>
         <w:rPr>
           <w:rStyle w:val="Heading3Char"/>
         </w:rPr>
-        <w:t>10.2 Review and Ensure Com</w:t>
-      </w:r>
-      <w:r>
-        <w:rPr>
-          <w:rStyle w:val="Heading3Char"/>
-        </w:rPr>
-        <w:t>pletion:</w:t>
-      </w:r>
+        <w:t>10.2 Review and Ensure Completion:</w:t>
+      </w:r>
+      <w:bookmarkEnd w:id="85"/>
       <w:bookmarkEnd w:id="86"/>
-      <w:bookmarkEnd w:id="87"/>
       <w:r>
         <w:t xml:space="preserve"> Conduct a last review to ensure every aspect of the project is complete and up to standard.</w:t>
       </w:r>
@@ -5436,8 +5230,8 @@
         </w:numPr>
         <w:jc w:val="both"/>
       </w:pPr>
-      <w:bookmarkStart w:id="88" w:name="_Toc144392837"/>
-      <w:bookmarkStart w:id="89" w:name="_Toc144381219"/>
+      <w:bookmarkStart w:id="87" w:name="_Toc144392837"/>
+      <w:bookmarkStart w:id="88" w:name="_Toc144381219"/>
       <w:r>
         <w:rPr>
           <w:rStyle w:val="Heading3Char"/>
@@ -5450,8 +5244,8 @@
         </w:rPr>
         <w:t>:</w:t>
       </w:r>
+      <w:bookmarkEnd w:id="87"/>
       <w:bookmarkEnd w:id="88"/>
-      <w:bookmarkEnd w:id="89"/>
       <w:r>
         <w:t xml:space="preserve"> Submit the finalised project, inclusive of all deliverables and documentation, to authority.</w:t>
       </w:r>
@@ -5462,10 +5256,7 @@
         <w:jc w:val="both"/>
       </w:pPr>
       <w:r>
-        <w:t>Total Estimated</w:t>
-      </w:r>
-      <w:r>
-        <w:t xml:space="preserve"> Time: 1 days</w:t>
+        <w:t>Total Estimated Time: 1 days</w:t>
       </w:r>
     </w:p>
     <w:p/>
@@ -5493,16 +5284,11 @@
           <w:numId w:val="1"/>
         </w:numPr>
       </w:pPr>
-      <w:bookmarkStart w:id="90" w:name="_Toc144392838"/>
-      <w:r>
-        <w:t xml:space="preserve">Gantt </w:t>
-      </w:r>
-      <w:proofErr w:type="gramStart"/>
-      <w:r>
-        <w:t>Chart</w:t>
-      </w:r>
-      <w:bookmarkEnd w:id="90"/>
-      <w:proofErr w:type="gramEnd"/>
+      <w:bookmarkStart w:id="89" w:name="_Toc144392838"/>
+      <w:r>
+        <w:t>Gantt Chart</w:t>
+      </w:r>
+      <w:bookmarkEnd w:id="89"/>
     </w:p>
     <w:p>
       <w:pPr>
@@ -5512,15 +5298,11 @@
     </w:p>
     <w:p>
       <w:r>
-        <w:rPr>
-          <w:noProof/>
-          <w:lang w:val="en-US"/>
-        </w:rPr>
         <w:drawing>
-          <wp:inline distT="0" distB="0" distL="0" distR="0">
-            <wp:extent cx="5731510" cy="5234305"/>
-            <wp:effectExtent l="0" t="0" r="0" b="0"/>
-            <wp:docPr id="1" name="Picture 1"/>
+          <wp:inline distT="0" distB="0" distL="0" distR="0" wp14:anchorId="6E27497C" wp14:editId="3C27E006">
+            <wp:extent cx="5731510" cy="5243195"/>
+            <wp:effectExtent l="0" t="0" r="2540" b="0"/>
+            <wp:docPr id="919446135" name="Picture 1"/>
             <wp:cNvGraphicFramePr>
               <a:graphicFrameLocks xmlns:a="http://schemas.openxmlformats.org/drawingml/2006/main" noChangeAspect="1"/>
             </wp:cNvGraphicFramePr>
@@ -5528,10 +5310,8 @@
               <a:graphicData uri="http://schemas.openxmlformats.org/drawingml/2006/picture">
                 <pic:pic xmlns:pic="http://schemas.openxmlformats.org/drawingml/2006/picture">
                   <pic:nvPicPr>
-                    <pic:cNvPr id="1" name="Picture 1"/>
-                    <pic:cNvPicPr>
-                      <a:picLocks noChangeAspect="1" noChangeArrowheads="1"/>
-                    </pic:cNvPicPr>
+                    <pic:cNvPr id="919446135" name=""/>
+                    <pic:cNvPicPr/>
                   </pic:nvPicPr>
                   <pic:blipFill>
                     <a:blip r:embed="rId6"/>
@@ -5539,10 +5319,10 @@
                       <a:fillRect/>
                     </a:stretch>
                   </pic:blipFill>
-                  <pic:spPr bwMode="auto">
+                  <pic:spPr>
                     <a:xfrm>
                       <a:off x="0" y="0"/>
-                      <a:ext cx="5731510" cy="5234305"/>
+                      <a:ext cx="5731510" cy="5243195"/>
                     </a:xfrm>
                     <a:prstGeom prst="rect">
                       <a:avLst/>
@@ -5567,7 +5347,7 @@
 </file>
 
 <file path=word/numbering.xml><?xml version="1.0" encoding="utf-8"?>
-<w:numbering xmlns:wpc="http://schemas.microsoft.com/office/word/2010/wordprocessingCanvas" xmlns:mc="http://schemas.openxmlformats.org/markup-compatibility/2006" xmlns:o="urn:schemas-microsoft-com:office:office" xmlns:r="http://schemas.openxmlformats.org/officeDocument/2006/relationships" xmlns:m="http://schemas.openxmlformats.org/officeDocument/2006/math" xmlns:v="urn:schemas-microsoft-com:vml" xmlns:wp14="http://schemas.microsoft.com/office/word/2010/wordprocessingDrawing" xmlns:wp="http://schemas.openxmlformats.org/drawingml/2006/wordprocessingDrawing" xmlns:w10="urn:schemas-microsoft-com:office:word" xmlns:w="http://schemas.openxmlformats.org/wordprocessingml/2006/main" xmlns:w14="http://schemas.microsoft.com/office/word/2010/wordml" xmlns:w15="http://schemas.microsoft.com/office/word/2012/wordml" xmlns:wpg="http://schemas.microsoft.com/office/word/2010/wordprocessingGroup" xmlns:wpi="http://schemas.microsoft.com/office/word/2010/wordprocessingInk" xmlns:wne="http://schemas.microsoft.com/office/word/2006/wordml" xmlns:wps="http://schemas.microsoft.com/office/word/2010/wordprocessingShape" mc:Ignorable="w14 w15 wp14">
+<w:numbering xmlns:wpc="http://schemas.microsoft.com/office/word/2010/wordprocessingCanvas" xmlns:cx="http://schemas.microsoft.com/office/drawing/2014/chartex" xmlns:cx1="http://schemas.microsoft.com/office/drawing/2015/9/8/chartex" xmlns:cx2="http://schemas.microsoft.com/office/drawing/2015/10/21/chartex" xmlns:cx3="http://schemas.microsoft.com/office/drawing/2016/5/9/chartex" xmlns:cx4="http://schemas.microsoft.com/office/drawing/2016/5/10/chartex" xmlns:cx5="http://schemas.microsoft.com/office/drawing/2016/5/11/chartex" xmlns:cx6="http://schemas.microsoft.com/office/drawing/2016/5/12/chartex" xmlns:cx7="http://schemas.microsoft.com/office/drawing/2016/5/13/chartex" xmlns:cx8="http://schemas.microsoft.com/office/drawing/2016/5/14/chartex" xmlns:mc="http://schemas.openxmlformats.org/markup-compatibility/2006" xmlns:aink="http://schemas.microsoft.com/office/drawing/2016/ink" xmlns:am3d="http://schemas.microsoft.com/office/drawing/2017/model3d" xmlns:o="urn:schemas-microsoft-com:office:office" xmlns:oel="http://schemas.microsoft.com/office/2019/extlst" xmlns:r="http://schemas.openxmlformats.org/officeDocument/2006/relationships" xmlns:m="http://schemas.openxmlformats.org/officeDocument/2006/math" xmlns:v="urn:schemas-microsoft-com:vml" xmlns:wp14="http://schemas.microsoft.com/office/word/2010/wordprocessingDrawing" xmlns:wp="http://schemas.openxmlformats.org/drawingml/2006/wordprocessingDrawing" xmlns:w10="urn:schemas-microsoft-com:office:word" xmlns:w="http://schemas.openxmlformats.org/wordprocessingml/2006/main" xmlns:w14="http://schemas.microsoft.com/office/word/2010/wordml" xmlns:w15="http://schemas.microsoft.com/office/word/2012/wordml" xmlns:w16cex="http://schemas.microsoft.com/office/word/2018/wordml/cex" xmlns:w16cid="http://schemas.microsoft.com/office/word/2016/wordml/cid" xmlns:w16="http://schemas.microsoft.com/office/word/2018/wordml" xmlns:w16sdtdh="http://schemas.microsoft.com/office/word/2020/wordml/sdtdatahash" xmlns:w16se="http://schemas.microsoft.com/office/word/2015/wordml/symex" xmlns:wpg="http://schemas.microsoft.com/office/word/2010/wordprocessingGroup" xmlns:wpi="http://schemas.microsoft.com/office/word/2010/wordprocessingInk" xmlns:wne="http://schemas.microsoft.com/office/word/2006/wordml" xmlns:wps="http://schemas.microsoft.com/office/word/2010/wordprocessingShape" mc:Ignorable="w14 w15 w16se w16cid w16 w16cex w16sdtdh wp14">
   <w:abstractNum w:abstractNumId="0" w15:restartNumberingAfterBreak="0">
     <w:nsid w:val="51B14723"/>
     <w:multiLevelType w:val="multilevel"/>
@@ -5943,20 +5723,20 @@
       </w:rPr>
     </w:lvl>
   </w:abstractNum>
-  <w:num w:numId="1">
+  <w:num w:numId="1" w16cid:durableId="2045448714">
     <w:abstractNumId w:val="1"/>
   </w:num>
-  <w:num w:numId="2">
+  <w:num w:numId="2" w16cid:durableId="552040863">
     <w:abstractNumId w:val="2"/>
   </w:num>
-  <w:num w:numId="3">
+  <w:num w:numId="3" w16cid:durableId="1969165815">
     <w:abstractNumId w:val="0"/>
   </w:num>
 </w:numbering>
 </file>
 
 <file path=word/styles.xml><?xml version="1.0" encoding="utf-8"?>
-<w:styles xmlns:mc="http://schemas.openxmlformats.org/markup-compatibility/2006" xmlns:r="http://schemas.openxmlformats.org/officeDocument/2006/relationships" xmlns:w="http://schemas.openxmlformats.org/wordprocessingml/2006/main" xmlns:w14="http://schemas.microsoft.com/office/word/2010/wordml" xmlns:w15="http://schemas.microsoft.com/office/word/2012/wordml" mc:Ignorable="w14 w15">
+<w:styles xmlns:mc="http://schemas.openxmlformats.org/markup-compatibility/2006" xmlns:r="http://schemas.openxmlformats.org/officeDocument/2006/relationships" xmlns:w="http://schemas.openxmlformats.org/wordprocessingml/2006/main" xmlns:w14="http://schemas.microsoft.com/office/word/2010/wordml" xmlns:w15="http://schemas.microsoft.com/office/word/2012/wordml" xmlns:w16cex="http://schemas.microsoft.com/office/word/2018/wordml/cex" xmlns:w16cid="http://schemas.microsoft.com/office/word/2016/wordml/cid" xmlns:w16="http://schemas.microsoft.com/office/word/2018/wordml" xmlns:w16sdtdh="http://schemas.microsoft.com/office/word/2020/wordml/sdtdatahash" xmlns:w16se="http://schemas.microsoft.com/office/word/2015/wordml/symex" mc:Ignorable="w14 w15 w16se w16cid w16 w16cex w16sdtdh">
   <w:docDefaults>
     <w:rPrDefault>
       <w:rPr>
@@ -5972,7 +5752,7 @@
       </w:pPr>
     </w:pPrDefault>
   </w:docDefaults>
-  <w:latentStyles w:defLockedState="0" w:defUIPriority="99" w:defSemiHidden="0" w:defUnhideWhenUsed="0" w:defQFormat="0" w:count="371">
+  <w:latentStyles w:defLockedState="0" w:defUIPriority="99" w:defSemiHidden="0" w:defUnhideWhenUsed="0" w:defQFormat="0" w:count="376">
     <w:lsdException w:name="Normal" w:uiPriority="0" w:qFormat="1"/>
     <w:lsdException w:name="heading 1" w:uiPriority="9" w:qFormat="1"/>
     <w:lsdException w:name="heading 2" w:semiHidden="1" w:uiPriority="9" w:unhideWhenUsed="1" w:qFormat="1"/>
@@ -6344,6 +6124,11 @@
     <w:lsdException w:name="List Table 5 Dark Accent 6" w:uiPriority="50"/>
     <w:lsdException w:name="List Table 6 Colorful Accent 6" w:uiPriority="51"/>
     <w:lsdException w:name="List Table 7 Colorful Accent 6" w:uiPriority="52"/>
+    <w:lsdException w:name="Mention" w:semiHidden="1" w:unhideWhenUsed="1"/>
+    <w:lsdException w:name="Smart Hyperlink" w:semiHidden="1" w:unhideWhenUsed="1"/>
+    <w:lsdException w:name="Hashtag" w:semiHidden="1" w:unhideWhenUsed="1"/>
+    <w:lsdException w:name="Unresolved Mention" w:semiHidden="1" w:unhideWhenUsed="1"/>
+    <w:lsdException w:name="Smart Link" w:semiHidden="1" w:unhideWhenUsed="1"/>
   </w:latentStyles>
   <w:style w:type="paragraph" w:default="1" w:styleId="Normal">
     <w:name w:val="Normal"/>
@@ -7377,4 +7162,10 @@
     <ds:schemaRef ds:uri="http://schemas.openxmlformats.org/officeDocument/2006/bibliography"/>
   </ds:schemaRefs>
 </ds:datastoreItem>
+</file>
+
+<file path=docMetadata/LabelInfo.xml><?xml version="1.0" encoding="utf-8"?>
+<clbl:labelList xmlns:clbl="http://schemas.microsoft.com/office/2020/mipLabelMetadata">
+  <clbl:label id="{c9f92db8-2851-4df9-9d12-fab52f5b1415}" enabled="1" method="Standard" siteId="{5a7cc8ab-a4dc-4f9b-bf60-66714049ad62}" contentBits="0" removed="0"/>
+</clbl:labelList>
 </file>
</xml_diff>